<commit_message>
Update 9/14/2023 10:41PM EST
Update as of 10:41PM EST on 9/14/2023.
</commit_message>
<xml_diff>
--- a/CRIMINAL PREVENTION SECURITY SYSTEMS/20230914 - Global United Defense, Inc. - Criminal Prevention Security Systems - v1.0.1.4.docx
+++ b/CRIMINAL PREVENTION SECURITY SYSTEMS/20230914 - Global United Defense, Inc. - Criminal Prevention Security Systems - v1.0.1.4.docx
@@ -181,7 +181,7 @@
           <w:sz w:val="28"/>
           <w:szCs w:val="28"/>
         </w:rPr>
-        <w:t>9/14/2023 9:39:59 PM</w:t>
+        <w:t>9/14/2023 10:41:22 PM</w:t>
       </w:r>
     </w:p>
     <w:p>
@@ -469,6 +469,7 @@
         </w:rPr>
         <w:t>NEVER BE ALLOWED</w:t>
       </w:r>
+      <w:proofErr w:type="gramStart"/>
       <w:r>
         <w:rPr>
           <w:rFonts w:ascii="Courier New" w:hAnsi="Courier New" w:cs="Courier New"/>
@@ -483,7 +484,11 @@
         <w:t xml:space="preserve">, </w:t>
       </w:r>
       <w:r>
-        <w:t xml:space="preserve">                               </w:t>
+        <w:t xml:space="preserve">  </w:t>
+      </w:r>
+      <w:proofErr w:type="gramEnd"/>
+      <w:r>
+        <w:t xml:space="preserve">                             </w:t>
       </w:r>
       <w:r>
         <w:t xml:space="preserve">        </w:t>
@@ -6499,8 +6504,18 @@
           <w:bCs/>
           <w:color w:val="FF0000"/>
         </w:rPr>
-        <w:t>OPER USE OF MOTOR CYCLE</w:t>
-      </w:r>
+        <w:t xml:space="preserve">OPER USE OF </w:t>
+      </w:r>
+      <w:proofErr w:type="gramStart"/>
+      <w:r>
+        <w:rPr>
+          <w:b/>
+          <w:bCs/>
+          <w:color w:val="FF0000"/>
+        </w:rPr>
+        <w:t>MOTOR CYCLE</w:t>
+      </w:r>
+      <w:proofErr w:type="gramEnd"/>
       <w:r>
         <w:rPr>
           <w:b/>
@@ -8292,7 +8307,25 @@
           <w:bCs/>
           <w:color w:val="FF0000"/>
         </w:rPr>
-        <w:t>MIND CONTROL TO CAUSE OVER DOSE OF PRESCRIPTION MEDICATION</w:t>
+        <w:t xml:space="preserve">MIND CONTROL TO CAUSE </w:t>
+      </w:r>
+      <w:proofErr w:type="gramStart"/>
+      <w:r>
+        <w:rPr>
+          <w:b/>
+          <w:bCs/>
+          <w:color w:val="FF0000"/>
+        </w:rPr>
+        <w:t>OVER DOSE</w:t>
+      </w:r>
+      <w:proofErr w:type="gramEnd"/>
+      <w:r>
+        <w:rPr>
+          <w:b/>
+          <w:bCs/>
+          <w:color w:val="FF0000"/>
+        </w:rPr>
+        <w:t xml:space="preserve"> OF PRESCRIPTION MEDICATION</w:t>
       </w:r>
       <w:r>
         <w:rPr>
@@ -8341,7 +8374,25 @@
           <w:bCs/>
           <w:color w:val="FF0000"/>
         </w:rPr>
-        <w:t>MIND CONTROL TO CAUSE OVER USE OF PRESCRIPTION MEDICATION</w:t>
+        <w:t xml:space="preserve">MIND CONTROL TO CAUSE </w:t>
+      </w:r>
+      <w:proofErr w:type="gramStart"/>
+      <w:r>
+        <w:rPr>
+          <w:b/>
+          <w:bCs/>
+          <w:color w:val="FF0000"/>
+        </w:rPr>
+        <w:t>OVER USE</w:t>
+      </w:r>
+      <w:proofErr w:type="gramEnd"/>
+      <w:r>
+        <w:rPr>
+          <w:b/>
+          <w:bCs/>
+          <w:color w:val="FF0000"/>
+        </w:rPr>
+        <w:t xml:space="preserve"> OF PRESCRIPTION MEDICATION</w:t>
       </w:r>
       <w:r>
         <w:rPr>
@@ -8389,6 +8440,62 @@
           <w:bCs/>
           <w:color w:val="FF0000"/>
         </w:rPr>
+        <w:t xml:space="preserve">MIND CONTROL TO CAUSE </w:t>
+      </w:r>
+      <w:r>
+        <w:rPr>
+          <w:b/>
+          <w:bCs/>
+          <w:color w:val="FF0000"/>
+        </w:rPr>
+        <w:t>GENERATED THOUGHTS</w:t>
+      </w:r>
+      <w:r>
+        <w:rPr>
+          <w:b/>
+          <w:bCs/>
+        </w:rPr>
+        <w:t>;</w:t>
+      </w:r>
+    </w:p>
+    <w:p>
+      <w:pPr>
+        <w:ind w:left="720" w:hanging="360"/>
+        <w:jc w:val="both"/>
+        <w:rPr>
+          <w:b/>
+          <w:bCs/>
+        </w:rPr>
+      </w:pPr>
+      <w:r>
+        <w:tab/>
+      </w:r>
+      <w:r>
+        <w:rPr>
+          <w:u w:val="single"/>
+        </w:rPr>
+        <w:t>PREVENTION SECURITY SYSTEM</w:t>
+      </w:r>
+      <w:r>
+        <w:t>:</w:t>
+      </w:r>
+      <w:r>
+        <w:t xml:space="preserve"> </w:t>
+      </w:r>
+      <w:r>
+        <w:rPr>
+          <w:b/>
+          <w:bCs/>
+          <w:color w:val="FF0000"/>
+        </w:rPr>
+        <w:t xml:space="preserve">ANY </w:t>
+      </w:r>
+      <w:r>
+        <w:rPr>
+          <w:b/>
+          <w:bCs/>
+          <w:color w:val="FF0000"/>
+        </w:rPr>
         <w:t>MIND CONTROL TO CAUSE INCONSISTENT USE OF PRESCRIPTION MEDICATION</w:t>
       </w:r>
       <w:r>
@@ -9081,6 +9188,7 @@
         </w:rPr>
       </w:pPr>
       <w:r>
+        <w:lastRenderedPageBreak/>
         <w:tab/>
       </w:r>
       <w:r>
@@ -9129,6 +9237,1046 @@
         </w:rPr>
       </w:pPr>
       <w:r>
+        <w:tab/>
+      </w:r>
+      <w:r>
+        <w:rPr>
+          <w:u w:val="single"/>
+        </w:rPr>
+        <w:t>PREVENTION SECURITY SYSTEM</w:t>
+      </w:r>
+      <w:r>
+        <w:t>:</w:t>
+      </w:r>
+      <w:r>
+        <w:t xml:space="preserve"> </w:t>
+      </w:r>
+      <w:r>
+        <w:rPr>
+          <w:b/>
+          <w:bCs/>
+          <w:color w:val="FF0000"/>
+        </w:rPr>
+        <w:t xml:space="preserve">ANY </w:t>
+      </w:r>
+      <w:r>
+        <w:rPr>
+          <w:b/>
+          <w:bCs/>
+          <w:color w:val="FF0000"/>
+        </w:rPr>
+        <w:t>MIND CONTROL TO SEND THREATENING EMAIL</w:t>
+      </w:r>
+      <w:r>
+        <w:rPr>
+          <w:b/>
+          <w:bCs/>
+        </w:rPr>
+        <w:t>;</w:t>
+      </w:r>
+    </w:p>
+    <w:p>
+      <w:pPr>
+        <w:ind w:left="360"/>
+        <w:jc w:val="both"/>
+        <w:rPr>
+          <w:b/>
+          <w:bCs/>
+        </w:rPr>
+      </w:pPr>
+      <w:r>
+        <w:tab/>
+      </w:r>
+      <w:r>
+        <w:rPr>
+          <w:u w:val="single"/>
+        </w:rPr>
+        <w:t>PREVENTION SECURITY SYSTEM</w:t>
+      </w:r>
+      <w:r>
+        <w:t>:</w:t>
+      </w:r>
+      <w:r>
+        <w:t xml:space="preserve"> </w:t>
+      </w:r>
+      <w:r>
+        <w:rPr>
+          <w:b/>
+          <w:bCs/>
+          <w:color w:val="FF0000"/>
+        </w:rPr>
+        <w:t xml:space="preserve">ANY </w:t>
+      </w:r>
+      <w:r>
+        <w:rPr>
+          <w:b/>
+          <w:bCs/>
+          <w:color w:val="FF0000"/>
+        </w:rPr>
+        <w:t>MIND CONTROL TO SEND FALSE EMAIL</w:t>
+      </w:r>
+      <w:r>
+        <w:rPr>
+          <w:b/>
+          <w:bCs/>
+        </w:rPr>
+        <w:t>;</w:t>
+      </w:r>
+    </w:p>
+    <w:p>
+      <w:pPr>
+        <w:ind w:left="360"/>
+        <w:jc w:val="both"/>
+        <w:rPr>
+          <w:b/>
+          <w:bCs/>
+        </w:rPr>
+      </w:pPr>
+      <w:r>
+        <w:tab/>
+      </w:r>
+      <w:r>
+        <w:rPr>
+          <w:u w:val="single"/>
+        </w:rPr>
+        <w:t>PREVENTION SECURITY SYSTEM</w:t>
+      </w:r>
+      <w:r>
+        <w:t>:</w:t>
+      </w:r>
+      <w:r>
+        <w:t xml:space="preserve"> </w:t>
+      </w:r>
+      <w:r>
+        <w:rPr>
+          <w:b/>
+          <w:bCs/>
+          <w:color w:val="FF0000"/>
+        </w:rPr>
+        <w:t xml:space="preserve">ANY </w:t>
+      </w:r>
+      <w:r>
+        <w:rPr>
+          <w:b/>
+          <w:bCs/>
+          <w:color w:val="FF0000"/>
+        </w:rPr>
+        <w:t>MIND CONTROL TO SEND FALSE EMAIL</w:t>
+      </w:r>
+      <w:r>
+        <w:rPr>
+          <w:b/>
+          <w:bCs/>
+        </w:rPr>
+        <w:t>;</w:t>
+      </w:r>
+    </w:p>
+    <w:p>
+      <w:pPr>
+        <w:ind w:left="360"/>
+        <w:jc w:val="both"/>
+        <w:rPr>
+          <w:b/>
+          <w:bCs/>
+        </w:rPr>
+      </w:pPr>
+      <w:r>
+        <w:tab/>
+      </w:r>
+      <w:r>
+        <w:rPr>
+          <w:u w:val="single"/>
+        </w:rPr>
+        <w:t>PREVENTION SECURITY SYSTEM</w:t>
+      </w:r>
+      <w:r>
+        <w:t>:</w:t>
+      </w:r>
+      <w:r>
+        <w:t xml:space="preserve"> </w:t>
+      </w:r>
+      <w:r>
+        <w:rPr>
+          <w:b/>
+          <w:bCs/>
+          <w:color w:val="FF0000"/>
+        </w:rPr>
+        <w:t xml:space="preserve">ANY </w:t>
+      </w:r>
+      <w:r>
+        <w:rPr>
+          <w:b/>
+          <w:bCs/>
+          <w:color w:val="FF0000"/>
+        </w:rPr>
+        <w:t>MIND CONTROL TO SEND FALSE EMAIL</w:t>
+      </w:r>
+      <w:r>
+        <w:rPr>
+          <w:b/>
+          <w:bCs/>
+        </w:rPr>
+        <w:t>;</w:t>
+      </w:r>
+    </w:p>
+    <w:p>
+      <w:pPr>
+        <w:ind w:left="360"/>
+        <w:jc w:val="both"/>
+        <w:rPr>
+          <w:b/>
+          <w:bCs/>
+        </w:rPr>
+      </w:pPr>
+      <w:r>
+        <w:tab/>
+      </w:r>
+      <w:r>
+        <w:rPr>
+          <w:u w:val="single"/>
+        </w:rPr>
+        <w:t>PREVENTION SECURITY SYSTEM</w:t>
+      </w:r>
+      <w:r>
+        <w:t>:</w:t>
+      </w:r>
+      <w:r>
+        <w:t xml:space="preserve"> </w:t>
+      </w:r>
+      <w:r>
+        <w:rPr>
+          <w:b/>
+          <w:bCs/>
+          <w:color w:val="FF0000"/>
+        </w:rPr>
+        <w:t xml:space="preserve">ANY </w:t>
+      </w:r>
+      <w:r>
+        <w:rPr>
+          <w:b/>
+          <w:bCs/>
+          <w:color w:val="FF0000"/>
+        </w:rPr>
+        <w:t>MIND CONTROL</w:t>
+      </w:r>
+      <w:r>
+        <w:rPr>
+          <w:b/>
+          <w:bCs/>
+        </w:rPr>
+        <w:t>;</w:t>
+      </w:r>
+    </w:p>
+    <w:p>
+      <w:pPr>
+        <w:ind w:left="360"/>
+        <w:jc w:val="both"/>
+        <w:rPr>
+          <w:b/>
+          <w:bCs/>
+        </w:rPr>
+      </w:pPr>
+      <w:r>
+        <w:tab/>
+      </w:r>
+      <w:r>
+        <w:rPr>
+          <w:u w:val="single"/>
+        </w:rPr>
+        <w:t>PREVENTION SECURITY SYSTEM</w:t>
+      </w:r>
+      <w:r>
+        <w:t>:</w:t>
+      </w:r>
+      <w:r>
+        <w:t xml:space="preserve"> </w:t>
+      </w:r>
+      <w:r>
+        <w:rPr>
+          <w:b/>
+          <w:bCs/>
+          <w:color w:val="FF0000"/>
+        </w:rPr>
+        <w:t xml:space="preserve">ANY </w:t>
+      </w:r>
+      <w:r>
+        <w:rPr>
+          <w:b/>
+          <w:bCs/>
+          <w:color w:val="FF0000"/>
+        </w:rPr>
+        <w:t>MIRROR DEFENSE</w:t>
+      </w:r>
+      <w:r>
+        <w:rPr>
+          <w:b/>
+          <w:bCs/>
+        </w:rPr>
+        <w:t>;</w:t>
+      </w:r>
+    </w:p>
+    <w:p>
+      <w:pPr>
+        <w:ind w:left="360"/>
+        <w:jc w:val="both"/>
+        <w:rPr>
+          <w:b/>
+          <w:bCs/>
+        </w:rPr>
+      </w:pPr>
+      <w:r>
+        <w:tab/>
+      </w:r>
+      <w:r>
+        <w:rPr>
+          <w:u w:val="single"/>
+        </w:rPr>
+        <w:t>PREVENTION SECURITY SYSTEM</w:t>
+      </w:r>
+      <w:r>
+        <w:t>:</w:t>
+      </w:r>
+      <w:r>
+        <w:t xml:space="preserve"> </w:t>
+      </w:r>
+      <w:r>
+        <w:rPr>
+          <w:b/>
+          <w:bCs/>
+          <w:color w:val="FF0000"/>
+        </w:rPr>
+        <w:t xml:space="preserve">ANY </w:t>
+      </w:r>
+      <w:r>
+        <w:rPr>
+          <w:b/>
+          <w:bCs/>
+          <w:color w:val="FF0000"/>
+        </w:rPr>
+        <w:t>MISASSIGNMENT</w:t>
+      </w:r>
+      <w:r>
+        <w:rPr>
+          <w:b/>
+          <w:bCs/>
+        </w:rPr>
+        <w:t>;</w:t>
+      </w:r>
+    </w:p>
+    <w:p>
+      <w:pPr>
+        <w:ind w:left="360"/>
+        <w:jc w:val="both"/>
+        <w:rPr>
+          <w:b/>
+          <w:bCs/>
+        </w:rPr>
+      </w:pPr>
+      <w:r>
+        <w:tab/>
+      </w:r>
+      <w:r>
+        <w:rPr>
+          <w:u w:val="single"/>
+        </w:rPr>
+        <w:t>PREVENTION SECURITY SYSTEM</w:t>
+      </w:r>
+      <w:r>
+        <w:t>:</w:t>
+      </w:r>
+      <w:r>
+        <w:t xml:space="preserve"> </w:t>
+      </w:r>
+      <w:r>
+        <w:rPr>
+          <w:b/>
+          <w:bCs/>
+          <w:color w:val="FF0000"/>
+        </w:rPr>
+        <w:t xml:space="preserve">ANY </w:t>
+      </w:r>
+      <w:r>
+        <w:rPr>
+          <w:b/>
+          <w:bCs/>
+          <w:color w:val="FF0000"/>
+        </w:rPr>
+        <w:t>MISDEMEANOR</w:t>
+      </w:r>
+      <w:r>
+        <w:rPr>
+          <w:b/>
+          <w:bCs/>
+        </w:rPr>
+        <w:t>;</w:t>
+      </w:r>
+    </w:p>
+    <w:p>
+      <w:pPr>
+        <w:ind w:left="360"/>
+        <w:jc w:val="both"/>
+        <w:rPr>
+          <w:b/>
+          <w:bCs/>
+        </w:rPr>
+      </w:pPr>
+      <w:r>
+        <w:tab/>
+      </w:r>
+      <w:r>
+        <w:rPr>
+          <w:u w:val="single"/>
+        </w:rPr>
+        <w:t>PREVENTION SECURITY SYSTEM</w:t>
+      </w:r>
+      <w:r>
+        <w:t>:</w:t>
+      </w:r>
+      <w:r>
+        <w:t xml:space="preserve"> </w:t>
+      </w:r>
+      <w:r>
+        <w:rPr>
+          <w:b/>
+          <w:bCs/>
+          <w:color w:val="FF0000"/>
+        </w:rPr>
+        <w:t xml:space="preserve">ANY </w:t>
+      </w:r>
+      <w:r>
+        <w:rPr>
+          <w:b/>
+          <w:bCs/>
+          <w:color w:val="FF0000"/>
+        </w:rPr>
+        <w:t>MISGUIDED ORGANIZATIONAL DEVELOPMENT GOALS</w:t>
+      </w:r>
+      <w:r>
+        <w:rPr>
+          <w:b/>
+          <w:bCs/>
+        </w:rPr>
+        <w:t>;</w:t>
+      </w:r>
+    </w:p>
+    <w:p>
+      <w:pPr>
+        <w:ind w:left="360"/>
+        <w:jc w:val="both"/>
+        <w:rPr>
+          <w:b/>
+          <w:bCs/>
+        </w:rPr>
+      </w:pPr>
+      <w:r>
+        <w:tab/>
+      </w:r>
+      <w:r>
+        <w:rPr>
+          <w:u w:val="single"/>
+        </w:rPr>
+        <w:t>PREVENTION SECURITY SYSTEM</w:t>
+      </w:r>
+      <w:r>
+        <w:t>:</w:t>
+      </w:r>
+      <w:r>
+        <w:t xml:space="preserve"> </w:t>
+      </w:r>
+      <w:r>
+        <w:rPr>
+          <w:b/>
+          <w:bCs/>
+          <w:color w:val="FF0000"/>
+        </w:rPr>
+        <w:t xml:space="preserve">ANY </w:t>
+      </w:r>
+      <w:r>
+        <w:rPr>
+          <w:b/>
+          <w:bCs/>
+          <w:color w:val="FF0000"/>
+        </w:rPr>
+        <w:t>MU</w:t>
+      </w:r>
+      <w:r>
+        <w:rPr>
+          <w:b/>
+          <w:bCs/>
+          <w:color w:val="FF0000"/>
+        </w:rPr>
+        <w:t>LTIPLICITY</w:t>
+      </w:r>
+      <w:r>
+        <w:rPr>
+          <w:b/>
+          <w:bCs/>
+        </w:rPr>
+        <w:t>;</w:t>
+      </w:r>
+    </w:p>
+    <w:p>
+      <w:pPr>
+        <w:ind w:left="360"/>
+        <w:jc w:val="both"/>
+        <w:rPr>
+          <w:b/>
+          <w:bCs/>
+        </w:rPr>
+      </w:pPr>
+      <w:r>
+        <w:tab/>
+      </w:r>
+      <w:r>
+        <w:rPr>
+          <w:u w:val="single"/>
+        </w:rPr>
+        <w:t>PREVENTION SECURITY SYSTEM</w:t>
+      </w:r>
+      <w:r>
+        <w:t>:</w:t>
+      </w:r>
+      <w:r>
+        <w:t xml:space="preserve"> </w:t>
+      </w:r>
+      <w:r>
+        <w:rPr>
+          <w:b/>
+          <w:bCs/>
+          <w:color w:val="FF0000"/>
+        </w:rPr>
+        <w:t xml:space="preserve">ANY </w:t>
+      </w:r>
+      <w:r>
+        <w:rPr>
+          <w:b/>
+          <w:bCs/>
+          <w:color w:val="FF0000"/>
+        </w:rPr>
+        <w:t>MURDER</w:t>
+      </w:r>
+      <w:r>
+        <w:rPr>
+          <w:b/>
+          <w:bCs/>
+        </w:rPr>
+        <w:t>;</w:t>
+      </w:r>
+    </w:p>
+    <w:p>
+      <w:pPr>
+        <w:ind w:left="360"/>
+        <w:jc w:val="both"/>
+        <w:rPr>
+          <w:b/>
+          <w:bCs/>
+        </w:rPr>
+      </w:pPr>
+      <w:r>
+        <w:tab/>
+      </w:r>
+      <w:r>
+        <w:rPr>
+          <w:u w:val="single"/>
+        </w:rPr>
+        <w:t>PREVENTION SECURITY SYSTEM</w:t>
+      </w:r>
+      <w:r>
+        <w:t>:</w:t>
+      </w:r>
+      <w:r>
+        <w:t xml:space="preserve"> </w:t>
+      </w:r>
+      <w:r>
+        <w:rPr>
+          <w:b/>
+          <w:bCs/>
+          <w:color w:val="FF0000"/>
+        </w:rPr>
+        <w:t xml:space="preserve">ANY </w:t>
+      </w:r>
+      <w:r>
+        <w:rPr>
+          <w:b/>
+          <w:bCs/>
+          <w:color w:val="FF0000"/>
+        </w:rPr>
+        <w:t>MURDER SUICIDE</w:t>
+      </w:r>
+      <w:r>
+        <w:rPr>
+          <w:b/>
+          <w:bCs/>
+        </w:rPr>
+        <w:t>;</w:t>
+      </w:r>
+    </w:p>
+    <w:p>
+      <w:pPr>
+        <w:ind w:left="360"/>
+        <w:jc w:val="both"/>
+        <w:rPr>
+          <w:b/>
+          <w:bCs/>
+        </w:rPr>
+      </w:pPr>
+      <w:r>
+        <w:tab/>
+      </w:r>
+      <w:r>
+        <w:rPr>
+          <w:u w:val="single"/>
+        </w:rPr>
+        <w:t>PREVENTION SECURITY SYSTEM</w:t>
+      </w:r>
+      <w:r>
+        <w:t>:</w:t>
+      </w:r>
+      <w:r>
+        <w:t xml:space="preserve"> </w:t>
+      </w:r>
+      <w:r>
+        <w:rPr>
+          <w:b/>
+          <w:bCs/>
+          <w:color w:val="FF0000"/>
+        </w:rPr>
+        <w:t xml:space="preserve">ANY </w:t>
+      </w:r>
+      <w:r>
+        <w:rPr>
+          <w:b/>
+          <w:bCs/>
+          <w:color w:val="FF0000"/>
+        </w:rPr>
+        <w:t>MURDER THROUGH DEATH PENALTY</w:t>
+      </w:r>
+      <w:r>
+        <w:rPr>
+          <w:b/>
+          <w:bCs/>
+        </w:rPr>
+        <w:t>;</w:t>
+      </w:r>
+    </w:p>
+    <w:p>
+      <w:pPr>
+        <w:ind w:left="360"/>
+        <w:jc w:val="both"/>
+        <w:rPr>
+          <w:b/>
+          <w:bCs/>
+        </w:rPr>
+      </w:pPr>
+      <w:r>
+        <w:tab/>
+      </w:r>
+      <w:r>
+        <w:rPr>
+          <w:u w:val="single"/>
+        </w:rPr>
+        <w:t>PREVENTION SECURITY SYSTEM</w:t>
+      </w:r>
+      <w:r>
+        <w:t>:</w:t>
+      </w:r>
+      <w:r>
+        <w:t xml:space="preserve"> </w:t>
+      </w:r>
+      <w:r>
+        <w:rPr>
+          <w:b/>
+          <w:bCs/>
+          <w:color w:val="FF0000"/>
+        </w:rPr>
+        <w:t xml:space="preserve">ANY </w:t>
+      </w:r>
+      <w:r>
+        <w:rPr>
+          <w:b/>
+          <w:bCs/>
+          <w:color w:val="FF0000"/>
+        </w:rPr>
+        <w:t>NEGLIGENCE</w:t>
+      </w:r>
+      <w:r>
+        <w:rPr>
+          <w:b/>
+          <w:bCs/>
+        </w:rPr>
+        <w:t>;</w:t>
+      </w:r>
+    </w:p>
+    <w:p>
+      <w:pPr>
+        <w:ind w:left="360"/>
+        <w:jc w:val="both"/>
+        <w:rPr>
+          <w:b/>
+          <w:bCs/>
+        </w:rPr>
+      </w:pPr>
+      <w:r>
+        <w:tab/>
+      </w:r>
+      <w:r>
+        <w:rPr>
+          <w:u w:val="single"/>
+        </w:rPr>
+        <w:t>PREVENTION SECURITY SYSTEM</w:t>
+      </w:r>
+      <w:r>
+        <w:t>:</w:t>
+      </w:r>
+      <w:r>
+        <w:t xml:space="preserve"> </w:t>
+      </w:r>
+      <w:r>
+        <w:rPr>
+          <w:b/>
+          <w:bCs/>
+          <w:color w:val="FF0000"/>
+        </w:rPr>
+        <w:t xml:space="preserve">ANY </w:t>
+      </w:r>
+      <w:r>
+        <w:rPr>
+          <w:b/>
+          <w:bCs/>
+          <w:color w:val="FF0000"/>
+        </w:rPr>
+        <w:t>NON-PRESIDENTIAL PIVOT</w:t>
+      </w:r>
+      <w:r>
+        <w:rPr>
+          <w:b/>
+          <w:bCs/>
+        </w:rPr>
+        <w:t>;</w:t>
+      </w:r>
+    </w:p>
+    <w:p>
+      <w:pPr>
+        <w:ind w:left="360"/>
+        <w:jc w:val="both"/>
+        <w:rPr>
+          <w:b/>
+          <w:bCs/>
+        </w:rPr>
+      </w:pPr>
+      <w:r>
+        <w:tab/>
+      </w:r>
+      <w:r>
+        <w:rPr>
+          <w:u w:val="single"/>
+        </w:rPr>
+        <w:t>PREVENTION SECURITY SYSTEM</w:t>
+      </w:r>
+      <w:r>
+        <w:t>:</w:t>
+      </w:r>
+      <w:r>
+        <w:t xml:space="preserve"> </w:t>
+      </w:r>
+      <w:r>
+        <w:rPr>
+          <w:b/>
+          <w:bCs/>
+          <w:color w:val="FF0000"/>
+        </w:rPr>
+        <w:t xml:space="preserve">ANY </w:t>
+      </w:r>
+      <w:r>
+        <w:rPr>
+          <w:b/>
+          <w:bCs/>
+          <w:color w:val="FF0000"/>
+        </w:rPr>
+        <w:t>NON-PRESIDENTIAL REDIRECT</w:t>
+      </w:r>
+      <w:r>
+        <w:rPr>
+          <w:b/>
+          <w:bCs/>
+        </w:rPr>
+        <w:t>;</w:t>
+      </w:r>
+    </w:p>
+    <w:p>
+      <w:pPr>
+        <w:ind w:left="360"/>
+        <w:jc w:val="both"/>
+        <w:rPr>
+          <w:b/>
+          <w:bCs/>
+        </w:rPr>
+      </w:pPr>
+      <w:r>
+        <w:tab/>
+      </w:r>
+      <w:r>
+        <w:rPr>
+          <w:u w:val="single"/>
+        </w:rPr>
+        <w:t>PREVENTION SECURITY SYSTEM</w:t>
+      </w:r>
+      <w:r>
+        <w:t>:</w:t>
+      </w:r>
+      <w:r>
+        <w:t xml:space="preserve"> </w:t>
+      </w:r>
+      <w:r>
+        <w:rPr>
+          <w:b/>
+          <w:bCs/>
+          <w:color w:val="FF0000"/>
+        </w:rPr>
+        <w:t xml:space="preserve">ANY </w:t>
+      </w:r>
+      <w:r>
+        <w:rPr>
+          <w:b/>
+          <w:bCs/>
+          <w:color w:val="FF0000"/>
+        </w:rPr>
+        <w:t>N</w:t>
+      </w:r>
+      <w:r>
+        <w:rPr>
+          <w:b/>
+          <w:bCs/>
+          <w:color w:val="FF0000"/>
+        </w:rPr>
+        <w:t>UCLEAR CASE COERCION</w:t>
+      </w:r>
+      <w:r>
+        <w:rPr>
+          <w:b/>
+          <w:bCs/>
+        </w:rPr>
+        <w:t>;</w:t>
+      </w:r>
+    </w:p>
+    <w:p>
+      <w:pPr>
+        <w:ind w:left="360"/>
+        <w:jc w:val="both"/>
+        <w:rPr>
+          <w:b/>
+          <w:bCs/>
+        </w:rPr>
+      </w:pPr>
+      <w:r>
+        <w:tab/>
+      </w:r>
+      <w:r>
+        <w:rPr>
+          <w:u w:val="single"/>
+        </w:rPr>
+        <w:t>PREVENTION SECURITY SYSTEM</w:t>
+      </w:r>
+      <w:r>
+        <w:t>:</w:t>
+      </w:r>
+      <w:r>
+        <w:t xml:space="preserve"> </w:t>
+      </w:r>
+      <w:r>
+        <w:rPr>
+          <w:b/>
+          <w:bCs/>
+          <w:color w:val="FF0000"/>
+        </w:rPr>
+        <w:t xml:space="preserve">ANY </w:t>
+      </w:r>
+      <w:r>
+        <w:rPr>
+          <w:b/>
+          <w:bCs/>
+          <w:color w:val="FF0000"/>
+        </w:rPr>
+        <w:t>NUCLEAR CASE EDUCATION</w:t>
+      </w:r>
+      <w:r>
+        <w:rPr>
+          <w:b/>
+          <w:bCs/>
+        </w:rPr>
+        <w:t>;</w:t>
+      </w:r>
+    </w:p>
+    <w:p>
+      <w:pPr>
+        <w:ind w:left="360"/>
+        <w:jc w:val="both"/>
+        <w:rPr>
+          <w:b/>
+          <w:bCs/>
+        </w:rPr>
+      </w:pPr>
+      <w:r>
+        <w:tab/>
+      </w:r>
+      <w:r>
+        <w:rPr>
+          <w:u w:val="single"/>
+        </w:rPr>
+        <w:t>PREVENTION SECURITY SYSTEM</w:t>
+      </w:r>
+      <w:r>
+        <w:t>:</w:t>
+      </w:r>
+      <w:r>
+        <w:t xml:space="preserve"> </w:t>
+      </w:r>
+      <w:r>
+        <w:rPr>
+          <w:b/>
+          <w:bCs/>
+          <w:color w:val="FF0000"/>
+        </w:rPr>
+        <w:t xml:space="preserve">ANY </w:t>
+      </w:r>
+      <w:r>
+        <w:rPr>
+          <w:b/>
+          <w:bCs/>
+          <w:color w:val="FF0000"/>
+        </w:rPr>
+        <w:t xml:space="preserve">OFFER OF </w:t>
+      </w:r>
+      <w:r>
+        <w:rPr>
+          <w:b/>
+          <w:bCs/>
+          <w:color w:val="FF0000"/>
+        </w:rPr>
+        <w:t>J</w:t>
+      </w:r>
+      <w:r>
+        <w:rPr>
+          <w:b/>
+          <w:bCs/>
+          <w:color w:val="FF0000"/>
+        </w:rPr>
+        <w:t>OB TO LESSER QUALIFIED JOB CANDIDATE</w:t>
+      </w:r>
+      <w:r>
+        <w:rPr>
+          <w:b/>
+          <w:bCs/>
+        </w:rPr>
+        <w:t>;</w:t>
+      </w:r>
+    </w:p>
+    <w:p>
+      <w:pPr>
+        <w:ind w:left="360"/>
+        <w:jc w:val="both"/>
+        <w:rPr>
+          <w:b/>
+          <w:bCs/>
+        </w:rPr>
+      </w:pPr>
+      <w:r>
+        <w:tab/>
+      </w:r>
+      <w:r>
+        <w:rPr>
+          <w:u w:val="single"/>
+        </w:rPr>
+        <w:t>PREVENTION SECURITY SYSTEM</w:t>
+      </w:r>
+      <w:r>
+        <w:t>:</w:t>
+      </w:r>
+      <w:r>
+        <w:t xml:space="preserve"> </w:t>
+      </w:r>
+      <w:r>
+        <w:rPr>
+          <w:b/>
+          <w:bCs/>
+          <w:color w:val="FF0000"/>
+        </w:rPr>
+        <w:t xml:space="preserve">ANY </w:t>
+      </w:r>
+      <w:r>
+        <w:rPr>
+          <w:b/>
+          <w:bCs/>
+          <w:color w:val="FF0000"/>
+        </w:rPr>
+        <w:t>OBSTRUCTION OF JUSTICE</w:t>
+      </w:r>
+      <w:r>
+        <w:rPr>
+          <w:b/>
+          <w:bCs/>
+        </w:rPr>
+        <w:t>;</w:t>
+      </w:r>
+    </w:p>
+    <w:p>
+      <w:pPr>
+        <w:ind w:left="360"/>
+        <w:jc w:val="both"/>
+        <w:rPr>
+          <w:b/>
+          <w:bCs/>
+        </w:rPr>
+      </w:pPr>
+      <w:r>
+        <w:tab/>
+      </w:r>
+      <w:r>
+        <w:rPr>
+          <w:u w:val="single"/>
+        </w:rPr>
+        <w:t>PREVENTION SECURITY SYSTEM</w:t>
+      </w:r>
+      <w:r>
+        <w:t>:</w:t>
+      </w:r>
+      <w:r>
+        <w:t xml:space="preserve"> </w:t>
+      </w:r>
+      <w:r>
+        <w:rPr>
+          <w:b/>
+          <w:bCs/>
+          <w:color w:val="FF0000"/>
+        </w:rPr>
+        <w:t xml:space="preserve">ANY </w:t>
+      </w:r>
+      <w:r>
+        <w:rPr>
+          <w:b/>
+          <w:bCs/>
+          <w:color w:val="FF0000"/>
+        </w:rPr>
+        <w:t>ORCHESTRATION OF CRIMINAL CHARGES</w:t>
+      </w:r>
+      <w:r>
+        <w:rPr>
+          <w:b/>
+          <w:bCs/>
+        </w:rPr>
+        <w:t>;</w:t>
+      </w:r>
+    </w:p>
+    <w:p>
+      <w:pPr>
+        <w:ind w:left="360"/>
+        <w:jc w:val="both"/>
+        <w:rPr>
+          <w:b/>
+          <w:bCs/>
+        </w:rPr>
+      </w:pPr>
+      <w:r>
         <w:lastRenderedPageBreak/>
         <w:tab/>
       </w:r>
@@ -9158,1046 +10306,6 @@
           <w:bCs/>
           <w:color w:val="FF0000"/>
         </w:rPr>
-        <w:t>MIND CONTROL TO SEND THREATENING EMAIL</w:t>
-      </w:r>
-      <w:r>
-        <w:rPr>
-          <w:b/>
-          <w:bCs/>
-        </w:rPr>
-        <w:t>;</w:t>
-      </w:r>
-    </w:p>
-    <w:p>
-      <w:pPr>
-        <w:ind w:left="360"/>
-        <w:jc w:val="both"/>
-        <w:rPr>
-          <w:b/>
-          <w:bCs/>
-        </w:rPr>
-      </w:pPr>
-      <w:r>
-        <w:tab/>
-      </w:r>
-      <w:r>
-        <w:rPr>
-          <w:u w:val="single"/>
-        </w:rPr>
-        <w:t>PREVENTION SECURITY SYSTEM</w:t>
-      </w:r>
-      <w:r>
-        <w:t>:</w:t>
-      </w:r>
-      <w:r>
-        <w:t xml:space="preserve"> </w:t>
-      </w:r>
-      <w:r>
-        <w:rPr>
-          <w:b/>
-          <w:bCs/>
-          <w:color w:val="FF0000"/>
-        </w:rPr>
-        <w:t xml:space="preserve">ANY </w:t>
-      </w:r>
-      <w:r>
-        <w:rPr>
-          <w:b/>
-          <w:bCs/>
-          <w:color w:val="FF0000"/>
-        </w:rPr>
-        <w:t>MIND CONTROL TO SEND FALSE EMAIL</w:t>
-      </w:r>
-      <w:r>
-        <w:rPr>
-          <w:b/>
-          <w:bCs/>
-        </w:rPr>
-        <w:t>;</w:t>
-      </w:r>
-    </w:p>
-    <w:p>
-      <w:pPr>
-        <w:ind w:left="360"/>
-        <w:jc w:val="both"/>
-        <w:rPr>
-          <w:b/>
-          <w:bCs/>
-        </w:rPr>
-      </w:pPr>
-      <w:r>
-        <w:tab/>
-      </w:r>
-      <w:r>
-        <w:rPr>
-          <w:u w:val="single"/>
-        </w:rPr>
-        <w:t>PREVENTION SECURITY SYSTEM</w:t>
-      </w:r>
-      <w:r>
-        <w:t>:</w:t>
-      </w:r>
-      <w:r>
-        <w:t xml:space="preserve"> </w:t>
-      </w:r>
-      <w:r>
-        <w:rPr>
-          <w:b/>
-          <w:bCs/>
-          <w:color w:val="FF0000"/>
-        </w:rPr>
-        <w:t xml:space="preserve">ANY </w:t>
-      </w:r>
-      <w:r>
-        <w:rPr>
-          <w:b/>
-          <w:bCs/>
-          <w:color w:val="FF0000"/>
-        </w:rPr>
-        <w:t>MIND CONTROL TO SEND FALSE EMAIL</w:t>
-      </w:r>
-      <w:r>
-        <w:rPr>
-          <w:b/>
-          <w:bCs/>
-        </w:rPr>
-        <w:t>;</w:t>
-      </w:r>
-    </w:p>
-    <w:p>
-      <w:pPr>
-        <w:ind w:left="360"/>
-        <w:jc w:val="both"/>
-        <w:rPr>
-          <w:b/>
-          <w:bCs/>
-        </w:rPr>
-      </w:pPr>
-      <w:r>
-        <w:tab/>
-      </w:r>
-      <w:r>
-        <w:rPr>
-          <w:u w:val="single"/>
-        </w:rPr>
-        <w:t>PREVENTION SECURITY SYSTEM</w:t>
-      </w:r>
-      <w:r>
-        <w:t>:</w:t>
-      </w:r>
-      <w:r>
-        <w:t xml:space="preserve"> </w:t>
-      </w:r>
-      <w:r>
-        <w:rPr>
-          <w:b/>
-          <w:bCs/>
-          <w:color w:val="FF0000"/>
-        </w:rPr>
-        <w:t xml:space="preserve">ANY </w:t>
-      </w:r>
-      <w:r>
-        <w:rPr>
-          <w:b/>
-          <w:bCs/>
-          <w:color w:val="FF0000"/>
-        </w:rPr>
-        <w:t>MIND CONTROL TO SEND FALSE EMAIL</w:t>
-      </w:r>
-      <w:r>
-        <w:rPr>
-          <w:b/>
-          <w:bCs/>
-        </w:rPr>
-        <w:t>;</w:t>
-      </w:r>
-    </w:p>
-    <w:p>
-      <w:pPr>
-        <w:ind w:left="360"/>
-        <w:jc w:val="both"/>
-        <w:rPr>
-          <w:b/>
-          <w:bCs/>
-        </w:rPr>
-      </w:pPr>
-      <w:r>
-        <w:tab/>
-      </w:r>
-      <w:r>
-        <w:rPr>
-          <w:u w:val="single"/>
-        </w:rPr>
-        <w:t>PREVENTION SECURITY SYSTEM</w:t>
-      </w:r>
-      <w:r>
-        <w:t>:</w:t>
-      </w:r>
-      <w:r>
-        <w:t xml:space="preserve"> </w:t>
-      </w:r>
-      <w:r>
-        <w:rPr>
-          <w:b/>
-          <w:bCs/>
-          <w:color w:val="FF0000"/>
-        </w:rPr>
-        <w:t xml:space="preserve">ANY </w:t>
-      </w:r>
-      <w:r>
-        <w:rPr>
-          <w:b/>
-          <w:bCs/>
-          <w:color w:val="FF0000"/>
-        </w:rPr>
-        <w:t>MIND CONTROL</w:t>
-      </w:r>
-      <w:r>
-        <w:rPr>
-          <w:b/>
-          <w:bCs/>
-        </w:rPr>
-        <w:t>;</w:t>
-      </w:r>
-    </w:p>
-    <w:p>
-      <w:pPr>
-        <w:ind w:left="360"/>
-        <w:jc w:val="both"/>
-        <w:rPr>
-          <w:b/>
-          <w:bCs/>
-        </w:rPr>
-      </w:pPr>
-      <w:r>
-        <w:tab/>
-      </w:r>
-      <w:r>
-        <w:rPr>
-          <w:u w:val="single"/>
-        </w:rPr>
-        <w:t>PREVENTION SECURITY SYSTEM</w:t>
-      </w:r>
-      <w:r>
-        <w:t>:</w:t>
-      </w:r>
-      <w:r>
-        <w:t xml:space="preserve"> </w:t>
-      </w:r>
-      <w:r>
-        <w:rPr>
-          <w:b/>
-          <w:bCs/>
-          <w:color w:val="FF0000"/>
-        </w:rPr>
-        <w:t xml:space="preserve">ANY </w:t>
-      </w:r>
-      <w:r>
-        <w:rPr>
-          <w:b/>
-          <w:bCs/>
-          <w:color w:val="FF0000"/>
-        </w:rPr>
-        <w:t>MIRROR DEFENSE</w:t>
-      </w:r>
-      <w:r>
-        <w:rPr>
-          <w:b/>
-          <w:bCs/>
-        </w:rPr>
-        <w:t>;</w:t>
-      </w:r>
-    </w:p>
-    <w:p>
-      <w:pPr>
-        <w:ind w:left="360"/>
-        <w:jc w:val="both"/>
-        <w:rPr>
-          <w:b/>
-          <w:bCs/>
-        </w:rPr>
-      </w:pPr>
-      <w:r>
-        <w:tab/>
-      </w:r>
-      <w:r>
-        <w:rPr>
-          <w:u w:val="single"/>
-        </w:rPr>
-        <w:t>PREVENTION SECURITY SYSTEM</w:t>
-      </w:r>
-      <w:r>
-        <w:t>:</w:t>
-      </w:r>
-      <w:r>
-        <w:t xml:space="preserve"> </w:t>
-      </w:r>
-      <w:r>
-        <w:rPr>
-          <w:b/>
-          <w:bCs/>
-          <w:color w:val="FF0000"/>
-        </w:rPr>
-        <w:t xml:space="preserve">ANY </w:t>
-      </w:r>
-      <w:r>
-        <w:rPr>
-          <w:b/>
-          <w:bCs/>
-          <w:color w:val="FF0000"/>
-        </w:rPr>
-        <w:t>MISASSIGNMENT</w:t>
-      </w:r>
-      <w:r>
-        <w:rPr>
-          <w:b/>
-          <w:bCs/>
-        </w:rPr>
-        <w:t>;</w:t>
-      </w:r>
-    </w:p>
-    <w:p>
-      <w:pPr>
-        <w:ind w:left="360"/>
-        <w:jc w:val="both"/>
-        <w:rPr>
-          <w:b/>
-          <w:bCs/>
-        </w:rPr>
-      </w:pPr>
-      <w:r>
-        <w:tab/>
-      </w:r>
-      <w:r>
-        <w:rPr>
-          <w:u w:val="single"/>
-        </w:rPr>
-        <w:t>PREVENTION SECURITY SYSTEM</w:t>
-      </w:r>
-      <w:r>
-        <w:t>:</w:t>
-      </w:r>
-      <w:r>
-        <w:t xml:space="preserve"> </w:t>
-      </w:r>
-      <w:r>
-        <w:rPr>
-          <w:b/>
-          <w:bCs/>
-          <w:color w:val="FF0000"/>
-        </w:rPr>
-        <w:t xml:space="preserve">ANY </w:t>
-      </w:r>
-      <w:r>
-        <w:rPr>
-          <w:b/>
-          <w:bCs/>
-          <w:color w:val="FF0000"/>
-        </w:rPr>
-        <w:t>MISDEMEANOR</w:t>
-      </w:r>
-      <w:r>
-        <w:rPr>
-          <w:b/>
-          <w:bCs/>
-        </w:rPr>
-        <w:t>;</w:t>
-      </w:r>
-    </w:p>
-    <w:p>
-      <w:pPr>
-        <w:ind w:left="360"/>
-        <w:jc w:val="both"/>
-        <w:rPr>
-          <w:b/>
-          <w:bCs/>
-        </w:rPr>
-      </w:pPr>
-      <w:r>
-        <w:tab/>
-      </w:r>
-      <w:r>
-        <w:rPr>
-          <w:u w:val="single"/>
-        </w:rPr>
-        <w:t>PREVENTION SECURITY SYSTEM</w:t>
-      </w:r>
-      <w:r>
-        <w:t>:</w:t>
-      </w:r>
-      <w:r>
-        <w:t xml:space="preserve"> </w:t>
-      </w:r>
-      <w:r>
-        <w:rPr>
-          <w:b/>
-          <w:bCs/>
-          <w:color w:val="FF0000"/>
-        </w:rPr>
-        <w:t xml:space="preserve">ANY </w:t>
-      </w:r>
-      <w:r>
-        <w:rPr>
-          <w:b/>
-          <w:bCs/>
-          <w:color w:val="FF0000"/>
-        </w:rPr>
-        <w:t>MISGUIDED ORGANIZATIONAL DEVELOPMENT GOALS</w:t>
-      </w:r>
-      <w:r>
-        <w:rPr>
-          <w:b/>
-          <w:bCs/>
-        </w:rPr>
-        <w:t>;</w:t>
-      </w:r>
-    </w:p>
-    <w:p>
-      <w:pPr>
-        <w:ind w:left="360"/>
-        <w:jc w:val="both"/>
-        <w:rPr>
-          <w:b/>
-          <w:bCs/>
-        </w:rPr>
-      </w:pPr>
-      <w:r>
-        <w:tab/>
-      </w:r>
-      <w:r>
-        <w:rPr>
-          <w:u w:val="single"/>
-        </w:rPr>
-        <w:t>PREVENTION SECURITY SYSTEM</w:t>
-      </w:r>
-      <w:r>
-        <w:t>:</w:t>
-      </w:r>
-      <w:r>
-        <w:t xml:space="preserve"> </w:t>
-      </w:r>
-      <w:r>
-        <w:rPr>
-          <w:b/>
-          <w:bCs/>
-          <w:color w:val="FF0000"/>
-        </w:rPr>
-        <w:t xml:space="preserve">ANY </w:t>
-      </w:r>
-      <w:r>
-        <w:rPr>
-          <w:b/>
-          <w:bCs/>
-          <w:color w:val="FF0000"/>
-        </w:rPr>
-        <w:t>MU</w:t>
-      </w:r>
-      <w:r>
-        <w:rPr>
-          <w:b/>
-          <w:bCs/>
-          <w:color w:val="FF0000"/>
-        </w:rPr>
-        <w:t>LTIPLICITY</w:t>
-      </w:r>
-      <w:r>
-        <w:rPr>
-          <w:b/>
-          <w:bCs/>
-        </w:rPr>
-        <w:t>;</w:t>
-      </w:r>
-    </w:p>
-    <w:p>
-      <w:pPr>
-        <w:ind w:left="360"/>
-        <w:jc w:val="both"/>
-        <w:rPr>
-          <w:b/>
-          <w:bCs/>
-        </w:rPr>
-      </w:pPr>
-      <w:r>
-        <w:tab/>
-      </w:r>
-      <w:r>
-        <w:rPr>
-          <w:u w:val="single"/>
-        </w:rPr>
-        <w:t>PREVENTION SECURITY SYSTEM</w:t>
-      </w:r>
-      <w:r>
-        <w:t>:</w:t>
-      </w:r>
-      <w:r>
-        <w:t xml:space="preserve"> </w:t>
-      </w:r>
-      <w:r>
-        <w:rPr>
-          <w:b/>
-          <w:bCs/>
-          <w:color w:val="FF0000"/>
-        </w:rPr>
-        <w:t xml:space="preserve">ANY </w:t>
-      </w:r>
-      <w:r>
-        <w:rPr>
-          <w:b/>
-          <w:bCs/>
-          <w:color w:val="FF0000"/>
-        </w:rPr>
-        <w:t>MURDER</w:t>
-      </w:r>
-      <w:r>
-        <w:rPr>
-          <w:b/>
-          <w:bCs/>
-        </w:rPr>
-        <w:t>;</w:t>
-      </w:r>
-    </w:p>
-    <w:p>
-      <w:pPr>
-        <w:ind w:left="360"/>
-        <w:jc w:val="both"/>
-        <w:rPr>
-          <w:b/>
-          <w:bCs/>
-        </w:rPr>
-      </w:pPr>
-      <w:r>
-        <w:tab/>
-      </w:r>
-      <w:r>
-        <w:rPr>
-          <w:u w:val="single"/>
-        </w:rPr>
-        <w:t>PREVENTION SECURITY SYSTEM</w:t>
-      </w:r>
-      <w:r>
-        <w:t>:</w:t>
-      </w:r>
-      <w:r>
-        <w:t xml:space="preserve"> </w:t>
-      </w:r>
-      <w:r>
-        <w:rPr>
-          <w:b/>
-          <w:bCs/>
-          <w:color w:val="FF0000"/>
-        </w:rPr>
-        <w:t xml:space="preserve">ANY </w:t>
-      </w:r>
-      <w:r>
-        <w:rPr>
-          <w:b/>
-          <w:bCs/>
-          <w:color w:val="FF0000"/>
-        </w:rPr>
-        <w:t>MURDER SUICIDE</w:t>
-      </w:r>
-      <w:r>
-        <w:rPr>
-          <w:b/>
-          <w:bCs/>
-        </w:rPr>
-        <w:t>;</w:t>
-      </w:r>
-    </w:p>
-    <w:p>
-      <w:pPr>
-        <w:ind w:left="360"/>
-        <w:jc w:val="both"/>
-        <w:rPr>
-          <w:b/>
-          <w:bCs/>
-        </w:rPr>
-      </w:pPr>
-      <w:r>
-        <w:tab/>
-      </w:r>
-      <w:r>
-        <w:rPr>
-          <w:u w:val="single"/>
-        </w:rPr>
-        <w:t>PREVENTION SECURITY SYSTEM</w:t>
-      </w:r>
-      <w:r>
-        <w:t>:</w:t>
-      </w:r>
-      <w:r>
-        <w:t xml:space="preserve"> </w:t>
-      </w:r>
-      <w:r>
-        <w:rPr>
-          <w:b/>
-          <w:bCs/>
-          <w:color w:val="FF0000"/>
-        </w:rPr>
-        <w:t xml:space="preserve">ANY </w:t>
-      </w:r>
-      <w:r>
-        <w:rPr>
-          <w:b/>
-          <w:bCs/>
-          <w:color w:val="FF0000"/>
-        </w:rPr>
-        <w:t>MURDER THROUGH DEATH PENALTY</w:t>
-      </w:r>
-      <w:r>
-        <w:rPr>
-          <w:b/>
-          <w:bCs/>
-        </w:rPr>
-        <w:t>;</w:t>
-      </w:r>
-    </w:p>
-    <w:p>
-      <w:pPr>
-        <w:ind w:left="360"/>
-        <w:jc w:val="both"/>
-        <w:rPr>
-          <w:b/>
-          <w:bCs/>
-        </w:rPr>
-      </w:pPr>
-      <w:r>
-        <w:tab/>
-      </w:r>
-      <w:r>
-        <w:rPr>
-          <w:u w:val="single"/>
-        </w:rPr>
-        <w:t>PREVENTION SECURITY SYSTEM</w:t>
-      </w:r>
-      <w:r>
-        <w:t>:</w:t>
-      </w:r>
-      <w:r>
-        <w:t xml:space="preserve"> </w:t>
-      </w:r>
-      <w:r>
-        <w:rPr>
-          <w:b/>
-          <w:bCs/>
-          <w:color w:val="FF0000"/>
-        </w:rPr>
-        <w:t xml:space="preserve">ANY </w:t>
-      </w:r>
-      <w:r>
-        <w:rPr>
-          <w:b/>
-          <w:bCs/>
-          <w:color w:val="FF0000"/>
-        </w:rPr>
-        <w:t>NEGLIGENCE</w:t>
-      </w:r>
-      <w:r>
-        <w:rPr>
-          <w:b/>
-          <w:bCs/>
-        </w:rPr>
-        <w:t>;</w:t>
-      </w:r>
-    </w:p>
-    <w:p>
-      <w:pPr>
-        <w:ind w:left="360"/>
-        <w:jc w:val="both"/>
-        <w:rPr>
-          <w:b/>
-          <w:bCs/>
-        </w:rPr>
-      </w:pPr>
-      <w:r>
-        <w:tab/>
-      </w:r>
-      <w:r>
-        <w:rPr>
-          <w:u w:val="single"/>
-        </w:rPr>
-        <w:t>PREVENTION SECURITY SYSTEM</w:t>
-      </w:r>
-      <w:r>
-        <w:t>:</w:t>
-      </w:r>
-      <w:r>
-        <w:t xml:space="preserve"> </w:t>
-      </w:r>
-      <w:r>
-        <w:rPr>
-          <w:b/>
-          <w:bCs/>
-          <w:color w:val="FF0000"/>
-        </w:rPr>
-        <w:t xml:space="preserve">ANY </w:t>
-      </w:r>
-      <w:r>
-        <w:rPr>
-          <w:b/>
-          <w:bCs/>
-          <w:color w:val="FF0000"/>
-        </w:rPr>
-        <w:t>NON-PRESIDENTIAL PIVOT</w:t>
-      </w:r>
-      <w:r>
-        <w:rPr>
-          <w:b/>
-          <w:bCs/>
-        </w:rPr>
-        <w:t>;</w:t>
-      </w:r>
-    </w:p>
-    <w:p>
-      <w:pPr>
-        <w:ind w:left="360"/>
-        <w:jc w:val="both"/>
-        <w:rPr>
-          <w:b/>
-          <w:bCs/>
-        </w:rPr>
-      </w:pPr>
-      <w:r>
-        <w:tab/>
-      </w:r>
-      <w:r>
-        <w:rPr>
-          <w:u w:val="single"/>
-        </w:rPr>
-        <w:t>PREVENTION SECURITY SYSTEM</w:t>
-      </w:r>
-      <w:r>
-        <w:t>:</w:t>
-      </w:r>
-      <w:r>
-        <w:t xml:space="preserve"> </w:t>
-      </w:r>
-      <w:r>
-        <w:rPr>
-          <w:b/>
-          <w:bCs/>
-          <w:color w:val="FF0000"/>
-        </w:rPr>
-        <w:t xml:space="preserve">ANY </w:t>
-      </w:r>
-      <w:r>
-        <w:rPr>
-          <w:b/>
-          <w:bCs/>
-          <w:color w:val="FF0000"/>
-        </w:rPr>
-        <w:t>NON-PRESIDENTIAL REDIRECT</w:t>
-      </w:r>
-      <w:r>
-        <w:rPr>
-          <w:b/>
-          <w:bCs/>
-        </w:rPr>
-        <w:t>;</w:t>
-      </w:r>
-    </w:p>
-    <w:p>
-      <w:pPr>
-        <w:ind w:left="360"/>
-        <w:jc w:val="both"/>
-        <w:rPr>
-          <w:b/>
-          <w:bCs/>
-        </w:rPr>
-      </w:pPr>
-      <w:r>
-        <w:tab/>
-      </w:r>
-      <w:r>
-        <w:rPr>
-          <w:u w:val="single"/>
-        </w:rPr>
-        <w:t>PREVENTION SECURITY SYSTEM</w:t>
-      </w:r>
-      <w:r>
-        <w:t>:</w:t>
-      </w:r>
-      <w:r>
-        <w:t xml:space="preserve"> </w:t>
-      </w:r>
-      <w:r>
-        <w:rPr>
-          <w:b/>
-          <w:bCs/>
-          <w:color w:val="FF0000"/>
-        </w:rPr>
-        <w:t xml:space="preserve">ANY </w:t>
-      </w:r>
-      <w:r>
-        <w:rPr>
-          <w:b/>
-          <w:bCs/>
-          <w:color w:val="FF0000"/>
-        </w:rPr>
-        <w:t>N</w:t>
-      </w:r>
-      <w:r>
-        <w:rPr>
-          <w:b/>
-          <w:bCs/>
-          <w:color w:val="FF0000"/>
-        </w:rPr>
-        <w:t>UCLEAR CASE COERCION</w:t>
-      </w:r>
-      <w:r>
-        <w:rPr>
-          <w:b/>
-          <w:bCs/>
-        </w:rPr>
-        <w:t>;</w:t>
-      </w:r>
-    </w:p>
-    <w:p>
-      <w:pPr>
-        <w:ind w:left="360"/>
-        <w:jc w:val="both"/>
-        <w:rPr>
-          <w:b/>
-          <w:bCs/>
-        </w:rPr>
-      </w:pPr>
-      <w:r>
-        <w:tab/>
-      </w:r>
-      <w:r>
-        <w:rPr>
-          <w:u w:val="single"/>
-        </w:rPr>
-        <w:t>PREVENTION SECURITY SYSTEM</w:t>
-      </w:r>
-      <w:r>
-        <w:t>:</w:t>
-      </w:r>
-      <w:r>
-        <w:t xml:space="preserve"> </w:t>
-      </w:r>
-      <w:r>
-        <w:rPr>
-          <w:b/>
-          <w:bCs/>
-          <w:color w:val="FF0000"/>
-        </w:rPr>
-        <w:t xml:space="preserve">ANY </w:t>
-      </w:r>
-      <w:r>
-        <w:rPr>
-          <w:b/>
-          <w:bCs/>
-          <w:color w:val="FF0000"/>
-        </w:rPr>
-        <w:t>NUCLEAR CASE EDUCATION</w:t>
-      </w:r>
-      <w:r>
-        <w:rPr>
-          <w:b/>
-          <w:bCs/>
-        </w:rPr>
-        <w:t>;</w:t>
-      </w:r>
-    </w:p>
-    <w:p>
-      <w:pPr>
-        <w:ind w:left="360"/>
-        <w:jc w:val="both"/>
-        <w:rPr>
-          <w:b/>
-          <w:bCs/>
-        </w:rPr>
-      </w:pPr>
-      <w:r>
-        <w:tab/>
-      </w:r>
-      <w:r>
-        <w:rPr>
-          <w:u w:val="single"/>
-        </w:rPr>
-        <w:t>PREVENTION SECURITY SYSTEM</w:t>
-      </w:r>
-      <w:r>
-        <w:t>:</w:t>
-      </w:r>
-      <w:r>
-        <w:t xml:space="preserve"> </w:t>
-      </w:r>
-      <w:r>
-        <w:rPr>
-          <w:b/>
-          <w:bCs/>
-          <w:color w:val="FF0000"/>
-        </w:rPr>
-        <w:t xml:space="preserve">ANY </w:t>
-      </w:r>
-      <w:r>
-        <w:rPr>
-          <w:b/>
-          <w:bCs/>
-          <w:color w:val="FF0000"/>
-        </w:rPr>
-        <w:t xml:space="preserve">OFFER OF </w:t>
-      </w:r>
-      <w:r>
-        <w:rPr>
-          <w:b/>
-          <w:bCs/>
-          <w:color w:val="FF0000"/>
-        </w:rPr>
-        <w:t>J</w:t>
-      </w:r>
-      <w:r>
-        <w:rPr>
-          <w:b/>
-          <w:bCs/>
-          <w:color w:val="FF0000"/>
-        </w:rPr>
-        <w:t>OB TO LESSER QUALIFIED JOB CANDIDATE</w:t>
-      </w:r>
-      <w:r>
-        <w:rPr>
-          <w:b/>
-          <w:bCs/>
-        </w:rPr>
-        <w:t>;</w:t>
-      </w:r>
-    </w:p>
-    <w:p>
-      <w:pPr>
-        <w:ind w:left="360"/>
-        <w:jc w:val="both"/>
-        <w:rPr>
-          <w:b/>
-          <w:bCs/>
-        </w:rPr>
-      </w:pPr>
-      <w:r>
-        <w:tab/>
-      </w:r>
-      <w:r>
-        <w:rPr>
-          <w:u w:val="single"/>
-        </w:rPr>
-        <w:t>PREVENTION SECURITY SYSTEM</w:t>
-      </w:r>
-      <w:r>
-        <w:t>:</w:t>
-      </w:r>
-      <w:r>
-        <w:t xml:space="preserve"> </w:t>
-      </w:r>
-      <w:r>
-        <w:rPr>
-          <w:b/>
-          <w:bCs/>
-          <w:color w:val="FF0000"/>
-        </w:rPr>
-        <w:t xml:space="preserve">ANY </w:t>
-      </w:r>
-      <w:r>
-        <w:rPr>
-          <w:b/>
-          <w:bCs/>
-          <w:color w:val="FF0000"/>
-        </w:rPr>
-        <w:t>OBSTRUCTION OF JUSTICE</w:t>
-      </w:r>
-      <w:r>
-        <w:rPr>
-          <w:b/>
-          <w:bCs/>
-        </w:rPr>
-        <w:t>;</w:t>
-      </w:r>
-    </w:p>
-    <w:p>
-      <w:pPr>
-        <w:ind w:left="360"/>
-        <w:jc w:val="both"/>
-        <w:rPr>
-          <w:b/>
-          <w:bCs/>
-        </w:rPr>
-      </w:pPr>
-      <w:r>
-        <w:tab/>
-      </w:r>
-      <w:r>
-        <w:rPr>
-          <w:u w:val="single"/>
-        </w:rPr>
-        <w:t>PREVENTION SECURITY SYSTEM</w:t>
-      </w:r>
-      <w:r>
-        <w:t>:</w:t>
-      </w:r>
-      <w:r>
-        <w:t xml:space="preserve"> </w:t>
-      </w:r>
-      <w:r>
-        <w:rPr>
-          <w:b/>
-          <w:bCs/>
-          <w:color w:val="FF0000"/>
-        </w:rPr>
-        <w:t xml:space="preserve">ANY </w:t>
-      </w:r>
-      <w:r>
-        <w:rPr>
-          <w:b/>
-          <w:bCs/>
-          <w:color w:val="FF0000"/>
-        </w:rPr>
-        <w:t>ORCHESTRATION OF CRIMINAL CHARGES</w:t>
-      </w:r>
-      <w:r>
-        <w:rPr>
-          <w:b/>
-          <w:bCs/>
-        </w:rPr>
-        <w:t>;</w:t>
-      </w:r>
-    </w:p>
-    <w:p>
-      <w:pPr>
-        <w:ind w:left="360"/>
-        <w:jc w:val="both"/>
-        <w:rPr>
-          <w:b/>
-          <w:bCs/>
-        </w:rPr>
-      </w:pPr>
-      <w:r>
-        <w:tab/>
-      </w:r>
-      <w:r>
-        <w:rPr>
-          <w:u w:val="single"/>
-        </w:rPr>
-        <w:t>PREVENTION SECURITY SYSTEM</w:t>
-      </w:r>
-      <w:r>
-        <w:t>:</w:t>
-      </w:r>
-      <w:r>
-        <w:t xml:space="preserve"> </w:t>
-      </w:r>
-      <w:r>
-        <w:rPr>
-          <w:b/>
-          <w:bCs/>
-          <w:color w:val="FF0000"/>
-        </w:rPr>
-        <w:t xml:space="preserve">ANY </w:t>
-      </w:r>
-      <w:r>
-        <w:rPr>
-          <w:b/>
-          <w:bCs/>
-          <w:color w:val="FF0000"/>
-        </w:rPr>
         <w:t>ORGANIZATIONAL MURDER</w:t>
       </w:r>
       <w:r>
@@ -10218,6 +10326,1062 @@
         </w:rPr>
       </w:pPr>
       <w:r>
+        <w:tab/>
+      </w:r>
+      <w:r>
+        <w:rPr>
+          <w:u w:val="single"/>
+        </w:rPr>
+        <w:t>PREVENTION SECURITY SYSTEM</w:t>
+      </w:r>
+      <w:r>
+        <w:t>:</w:t>
+      </w:r>
+      <w:r>
+        <w:t xml:space="preserve"> </w:t>
+      </w:r>
+      <w:r>
+        <w:rPr>
+          <w:b/>
+          <w:bCs/>
+          <w:color w:val="FF0000"/>
+        </w:rPr>
+        <w:t xml:space="preserve">ANY </w:t>
+      </w:r>
+      <w:r>
+        <w:rPr>
+          <w:b/>
+          <w:bCs/>
+          <w:color w:val="FF0000"/>
+        </w:rPr>
+        <w:t>PERSECUTION</w:t>
+      </w:r>
+      <w:r>
+        <w:rPr>
+          <w:b/>
+          <w:bCs/>
+        </w:rPr>
+        <w:t>;</w:t>
+      </w:r>
+    </w:p>
+    <w:p>
+      <w:pPr>
+        <w:ind w:left="360"/>
+        <w:jc w:val="both"/>
+        <w:rPr>
+          <w:b/>
+          <w:bCs/>
+        </w:rPr>
+      </w:pPr>
+      <w:r>
+        <w:tab/>
+      </w:r>
+      <w:r>
+        <w:rPr>
+          <w:u w:val="single"/>
+        </w:rPr>
+        <w:t>PREVENTION SECURITY SYSTEM</w:t>
+      </w:r>
+      <w:r>
+        <w:t>:</w:t>
+      </w:r>
+      <w:r>
+        <w:t xml:space="preserve"> </w:t>
+      </w:r>
+      <w:r>
+        <w:rPr>
+          <w:b/>
+          <w:bCs/>
+          <w:color w:val="FF0000"/>
+        </w:rPr>
+        <w:t xml:space="preserve">ANY </w:t>
+      </w:r>
+      <w:r>
+        <w:rPr>
+          <w:b/>
+          <w:bCs/>
+          <w:color w:val="FF0000"/>
+        </w:rPr>
+        <w:t>P</w:t>
+      </w:r>
+      <w:r>
+        <w:rPr>
+          <w:b/>
+          <w:bCs/>
+          <w:color w:val="FF0000"/>
+        </w:rPr>
+        <w:t>HREAKING</w:t>
+      </w:r>
+      <w:r>
+        <w:rPr>
+          <w:b/>
+          <w:bCs/>
+        </w:rPr>
+        <w:t>;</w:t>
+      </w:r>
+    </w:p>
+    <w:p>
+      <w:pPr>
+        <w:ind w:left="360"/>
+        <w:jc w:val="both"/>
+        <w:rPr>
+          <w:b/>
+          <w:bCs/>
+        </w:rPr>
+      </w:pPr>
+      <w:r>
+        <w:tab/>
+      </w:r>
+      <w:r>
+        <w:rPr>
+          <w:u w:val="single"/>
+        </w:rPr>
+        <w:t>PREVENTION SECURITY SYSTEM</w:t>
+      </w:r>
+      <w:r>
+        <w:t>:</w:t>
+      </w:r>
+      <w:r>
+        <w:t xml:space="preserve"> </w:t>
+      </w:r>
+      <w:r>
+        <w:rPr>
+          <w:b/>
+          <w:bCs/>
+          <w:color w:val="FF0000"/>
+        </w:rPr>
+        <w:t xml:space="preserve">ANY </w:t>
+      </w:r>
+      <w:r>
+        <w:rPr>
+          <w:b/>
+          <w:bCs/>
+          <w:color w:val="FF0000"/>
+        </w:rPr>
+        <w:t>POLITICAL COVERT OPERATION</w:t>
+      </w:r>
+      <w:r>
+        <w:rPr>
+          <w:b/>
+          <w:bCs/>
+        </w:rPr>
+        <w:t>;</w:t>
+      </w:r>
+    </w:p>
+    <w:p>
+      <w:pPr>
+        <w:ind w:left="360"/>
+        <w:jc w:val="both"/>
+        <w:rPr>
+          <w:b/>
+          <w:bCs/>
+        </w:rPr>
+      </w:pPr>
+      <w:r>
+        <w:tab/>
+      </w:r>
+      <w:r>
+        <w:rPr>
+          <w:u w:val="single"/>
+        </w:rPr>
+        <w:t>PREVENTION SECURITY SYSTEM</w:t>
+      </w:r>
+      <w:r>
+        <w:t>:</w:t>
+      </w:r>
+      <w:r>
+        <w:t xml:space="preserve"> </w:t>
+      </w:r>
+      <w:r>
+        <w:rPr>
+          <w:b/>
+          <w:bCs/>
+          <w:color w:val="FF0000"/>
+        </w:rPr>
+        <w:t xml:space="preserve">ANY </w:t>
+      </w:r>
+      <w:r>
+        <w:rPr>
+          <w:b/>
+          <w:bCs/>
+          <w:color w:val="FF0000"/>
+        </w:rPr>
+        <w:t>PORNOGRAPHIC EXPOSURE</w:t>
+      </w:r>
+      <w:r>
+        <w:rPr>
+          <w:b/>
+          <w:bCs/>
+        </w:rPr>
+        <w:t>;</w:t>
+      </w:r>
+    </w:p>
+    <w:p>
+      <w:pPr>
+        <w:ind w:left="360"/>
+        <w:jc w:val="both"/>
+        <w:rPr>
+          <w:b/>
+          <w:bCs/>
+        </w:rPr>
+      </w:pPr>
+      <w:r>
+        <w:tab/>
+      </w:r>
+      <w:r>
+        <w:rPr>
+          <w:u w:val="single"/>
+        </w:rPr>
+        <w:t>PREVENTION SECURITY SYSTEM</w:t>
+      </w:r>
+      <w:r>
+        <w:t>:</w:t>
+      </w:r>
+      <w:r>
+        <w:t xml:space="preserve"> </w:t>
+      </w:r>
+      <w:r>
+        <w:rPr>
+          <w:b/>
+          <w:bCs/>
+          <w:color w:val="FF0000"/>
+        </w:rPr>
+        <w:t xml:space="preserve">ANY </w:t>
+      </w:r>
+      <w:r>
+        <w:rPr>
+          <w:b/>
+          <w:bCs/>
+          <w:color w:val="FF0000"/>
+        </w:rPr>
+        <w:t>PRE</w:t>
+      </w:r>
+      <w:r>
+        <w:rPr>
+          <w:b/>
+          <w:bCs/>
+          <w:color w:val="FF0000"/>
+        </w:rPr>
+        <w:t>-</w:t>
+      </w:r>
+      <w:r>
+        <w:rPr>
+          <w:b/>
+          <w:bCs/>
+          <w:color w:val="FF0000"/>
+        </w:rPr>
+        <w:t>CONVICTION</w:t>
+      </w:r>
+      <w:r>
+        <w:rPr>
+          <w:b/>
+          <w:bCs/>
+        </w:rPr>
+        <w:t>;</w:t>
+      </w:r>
+    </w:p>
+    <w:p>
+      <w:pPr>
+        <w:ind w:left="360"/>
+        <w:jc w:val="both"/>
+        <w:rPr>
+          <w:b/>
+          <w:bCs/>
+        </w:rPr>
+      </w:pPr>
+      <w:r>
+        <w:tab/>
+      </w:r>
+      <w:r>
+        <w:rPr>
+          <w:u w:val="single"/>
+        </w:rPr>
+        <w:t>PREVENTION SECURITY SYSTEM</w:t>
+      </w:r>
+      <w:r>
+        <w:t>:</w:t>
+      </w:r>
+      <w:r>
+        <w:t xml:space="preserve"> </w:t>
+      </w:r>
+      <w:r>
+        <w:rPr>
+          <w:b/>
+          <w:bCs/>
+          <w:color w:val="FF0000"/>
+        </w:rPr>
+        <w:t xml:space="preserve">ANY </w:t>
+      </w:r>
+      <w:r>
+        <w:rPr>
+          <w:b/>
+          <w:bCs/>
+          <w:color w:val="FF0000"/>
+        </w:rPr>
+        <w:t>PRE-ORDAINED DEATH PENALTY</w:t>
+      </w:r>
+      <w:r>
+        <w:rPr>
+          <w:b/>
+          <w:bCs/>
+        </w:rPr>
+        <w:t>;</w:t>
+      </w:r>
+    </w:p>
+    <w:p>
+      <w:pPr>
+        <w:ind w:left="360"/>
+        <w:jc w:val="both"/>
+        <w:rPr>
+          <w:b/>
+          <w:bCs/>
+        </w:rPr>
+      </w:pPr>
+      <w:r>
+        <w:tab/>
+      </w:r>
+      <w:r>
+        <w:rPr>
+          <w:u w:val="single"/>
+        </w:rPr>
+        <w:t>PREVENTION SECURITY SYSTEM</w:t>
+      </w:r>
+      <w:r>
+        <w:t>:</w:t>
+      </w:r>
+      <w:r>
+        <w:t xml:space="preserve"> </w:t>
+      </w:r>
+      <w:r>
+        <w:rPr>
+          <w:b/>
+          <w:bCs/>
+          <w:color w:val="FF0000"/>
+        </w:rPr>
+        <w:t xml:space="preserve">ANY </w:t>
+      </w:r>
+      <w:r>
+        <w:rPr>
+          <w:b/>
+          <w:bCs/>
+          <w:color w:val="FF0000"/>
+        </w:rPr>
+        <w:t>PR</w:t>
+      </w:r>
+      <w:r>
+        <w:rPr>
+          <w:b/>
+          <w:bCs/>
+          <w:color w:val="FF0000"/>
+        </w:rPr>
+        <w:t>IVACY VIOLATION OF JOB APPLICANT</w:t>
+      </w:r>
+      <w:r>
+        <w:rPr>
+          <w:b/>
+          <w:bCs/>
+        </w:rPr>
+        <w:t>;</w:t>
+      </w:r>
+    </w:p>
+    <w:p>
+      <w:pPr>
+        <w:ind w:left="360"/>
+        <w:jc w:val="both"/>
+        <w:rPr>
+          <w:b/>
+          <w:bCs/>
+        </w:rPr>
+      </w:pPr>
+      <w:r>
+        <w:tab/>
+      </w:r>
+      <w:r>
+        <w:rPr>
+          <w:u w:val="single"/>
+        </w:rPr>
+        <w:t>PREVENTION SECURITY SYSTEM</w:t>
+      </w:r>
+      <w:r>
+        <w:t>:</w:t>
+      </w:r>
+      <w:r>
+        <w:t xml:space="preserve"> </w:t>
+      </w:r>
+      <w:r>
+        <w:rPr>
+          <w:b/>
+          <w:bCs/>
+          <w:color w:val="FF0000"/>
+        </w:rPr>
+        <w:t xml:space="preserve">ANY </w:t>
+      </w:r>
+      <w:r>
+        <w:rPr>
+          <w:b/>
+          <w:bCs/>
+          <w:color w:val="FF0000"/>
+        </w:rPr>
+        <w:t>PROPERTY THEFT</w:t>
+      </w:r>
+      <w:r>
+        <w:rPr>
+          <w:b/>
+          <w:bCs/>
+        </w:rPr>
+        <w:t>;</w:t>
+      </w:r>
+    </w:p>
+    <w:p>
+      <w:pPr>
+        <w:ind w:left="360"/>
+        <w:jc w:val="both"/>
+        <w:rPr>
+          <w:b/>
+          <w:bCs/>
+        </w:rPr>
+      </w:pPr>
+      <w:r>
+        <w:tab/>
+      </w:r>
+      <w:r>
+        <w:rPr>
+          <w:u w:val="single"/>
+        </w:rPr>
+        <w:t>PREVENTION SECURITY SYSTEM</w:t>
+      </w:r>
+      <w:r>
+        <w:t>:</w:t>
+      </w:r>
+      <w:r>
+        <w:t xml:space="preserve"> </w:t>
+      </w:r>
+      <w:r>
+        <w:rPr>
+          <w:b/>
+          <w:bCs/>
+          <w:color w:val="FF0000"/>
+        </w:rPr>
+        <w:t xml:space="preserve">ANY </w:t>
+      </w:r>
+      <w:r>
+        <w:rPr>
+          <w:b/>
+          <w:bCs/>
+          <w:color w:val="FF0000"/>
+        </w:rPr>
+        <w:t>PSYCHOLOGICAL CRIMINALIZATION</w:t>
+      </w:r>
+      <w:r>
+        <w:rPr>
+          <w:b/>
+          <w:bCs/>
+        </w:rPr>
+        <w:t>;</w:t>
+      </w:r>
+    </w:p>
+    <w:p>
+      <w:pPr>
+        <w:ind w:left="360"/>
+        <w:jc w:val="both"/>
+        <w:rPr>
+          <w:b/>
+          <w:bCs/>
+        </w:rPr>
+      </w:pPr>
+      <w:r>
+        <w:tab/>
+      </w:r>
+      <w:r>
+        <w:rPr>
+          <w:u w:val="single"/>
+        </w:rPr>
+        <w:t>PREVENTION SECURITY SYSTEM</w:t>
+      </w:r>
+      <w:r>
+        <w:t>:</w:t>
+      </w:r>
+      <w:r>
+        <w:t xml:space="preserve"> </w:t>
+      </w:r>
+      <w:r>
+        <w:rPr>
+          <w:b/>
+          <w:bCs/>
+          <w:color w:val="FF0000"/>
+        </w:rPr>
+        <w:t xml:space="preserve">ANY </w:t>
+      </w:r>
+      <w:r>
+        <w:rPr>
+          <w:b/>
+          <w:bCs/>
+          <w:color w:val="FF0000"/>
+        </w:rPr>
+        <w:t>PUBLIC NUDITY</w:t>
+      </w:r>
+      <w:r>
+        <w:rPr>
+          <w:b/>
+          <w:bCs/>
+        </w:rPr>
+        <w:t>;</w:t>
+      </w:r>
+    </w:p>
+    <w:p>
+      <w:pPr>
+        <w:ind w:left="360"/>
+        <w:jc w:val="both"/>
+        <w:rPr>
+          <w:b/>
+          <w:bCs/>
+        </w:rPr>
+      </w:pPr>
+      <w:r>
+        <w:tab/>
+      </w:r>
+      <w:r>
+        <w:rPr>
+          <w:u w:val="single"/>
+        </w:rPr>
+        <w:t>PREVENTION SECURITY SYSTEM</w:t>
+      </w:r>
+      <w:r>
+        <w:t>:</w:t>
+      </w:r>
+      <w:r>
+        <w:t xml:space="preserve"> </w:t>
+      </w:r>
+      <w:r>
+        <w:rPr>
+          <w:b/>
+          <w:bCs/>
+          <w:color w:val="FF0000"/>
+        </w:rPr>
+        <w:t xml:space="preserve">ANY </w:t>
+      </w:r>
+      <w:r>
+        <w:rPr>
+          <w:b/>
+          <w:bCs/>
+          <w:color w:val="FF0000"/>
+        </w:rPr>
+        <w:t>RIOT</w:t>
+      </w:r>
+      <w:r>
+        <w:rPr>
+          <w:b/>
+          <w:bCs/>
+        </w:rPr>
+        <w:t>;</w:t>
+      </w:r>
+    </w:p>
+    <w:p>
+      <w:pPr>
+        <w:ind w:left="360"/>
+        <w:jc w:val="both"/>
+        <w:rPr>
+          <w:b/>
+          <w:bCs/>
+        </w:rPr>
+      </w:pPr>
+      <w:r>
+        <w:tab/>
+      </w:r>
+      <w:r>
+        <w:rPr>
+          <w:u w:val="single"/>
+        </w:rPr>
+        <w:t>PREVENTION SECURITY SYSTEM</w:t>
+      </w:r>
+      <w:r>
+        <w:t>:</w:t>
+      </w:r>
+      <w:r>
+        <w:t xml:space="preserve"> </w:t>
+      </w:r>
+      <w:r>
+        <w:rPr>
+          <w:b/>
+          <w:bCs/>
+          <w:color w:val="FF0000"/>
+        </w:rPr>
+        <w:t xml:space="preserve">ANY </w:t>
+      </w:r>
+      <w:r>
+        <w:rPr>
+          <w:b/>
+          <w:bCs/>
+          <w:color w:val="FF0000"/>
+        </w:rPr>
+        <w:t>SECLUSION</w:t>
+      </w:r>
+      <w:r>
+        <w:rPr>
+          <w:b/>
+          <w:bCs/>
+        </w:rPr>
+        <w:t>;</w:t>
+      </w:r>
+    </w:p>
+    <w:p>
+      <w:pPr>
+        <w:ind w:left="360"/>
+        <w:jc w:val="both"/>
+        <w:rPr>
+          <w:b/>
+          <w:bCs/>
+        </w:rPr>
+      </w:pPr>
+      <w:r>
+        <w:tab/>
+      </w:r>
+      <w:r>
+        <w:rPr>
+          <w:u w:val="single"/>
+        </w:rPr>
+        <w:t>PREVENTION SECURITY SYSTEM</w:t>
+      </w:r>
+      <w:r>
+        <w:t>:</w:t>
+      </w:r>
+      <w:r>
+        <w:t xml:space="preserve"> </w:t>
+      </w:r>
+      <w:r>
+        <w:rPr>
+          <w:b/>
+          <w:bCs/>
+          <w:color w:val="FF0000"/>
+        </w:rPr>
+        <w:t xml:space="preserve">ANY </w:t>
+      </w:r>
+      <w:r>
+        <w:rPr>
+          <w:b/>
+          <w:bCs/>
+          <w:color w:val="FF0000"/>
+        </w:rPr>
+        <w:t>SEDITION</w:t>
+      </w:r>
+      <w:r>
+        <w:rPr>
+          <w:b/>
+          <w:bCs/>
+        </w:rPr>
+        <w:t>;</w:t>
+      </w:r>
+    </w:p>
+    <w:p>
+      <w:pPr>
+        <w:ind w:left="360"/>
+        <w:jc w:val="both"/>
+        <w:rPr>
+          <w:b/>
+          <w:bCs/>
+        </w:rPr>
+      </w:pPr>
+      <w:r>
+        <w:tab/>
+      </w:r>
+      <w:r>
+        <w:rPr>
+          <w:u w:val="single"/>
+        </w:rPr>
+        <w:t>PREVENTION SECURITY SYSTEM</w:t>
+      </w:r>
+      <w:r>
+        <w:t>:</w:t>
+      </w:r>
+      <w:r>
+        <w:t xml:space="preserve"> </w:t>
+      </w:r>
+      <w:r>
+        <w:rPr>
+          <w:b/>
+          <w:bCs/>
+          <w:color w:val="FF0000"/>
+        </w:rPr>
+        <w:t xml:space="preserve">ANY </w:t>
+      </w:r>
+      <w:r>
+        <w:rPr>
+          <w:b/>
+          <w:bCs/>
+          <w:color w:val="FF0000"/>
+        </w:rPr>
+        <w:t>SPLIT TRANSCRIPT</w:t>
+      </w:r>
+      <w:r>
+        <w:rPr>
+          <w:b/>
+          <w:bCs/>
+        </w:rPr>
+        <w:t>;</w:t>
+      </w:r>
+    </w:p>
+    <w:p>
+      <w:pPr>
+        <w:ind w:left="360"/>
+        <w:jc w:val="both"/>
+        <w:rPr>
+          <w:b/>
+          <w:bCs/>
+        </w:rPr>
+      </w:pPr>
+      <w:r>
+        <w:tab/>
+      </w:r>
+      <w:r>
+        <w:rPr>
+          <w:u w:val="single"/>
+        </w:rPr>
+        <w:t>PREVENTION SECURITY SYSTEM</w:t>
+      </w:r>
+      <w:r>
+        <w:t>:</w:t>
+      </w:r>
+      <w:r>
+        <w:t xml:space="preserve"> </w:t>
+      </w:r>
+      <w:r>
+        <w:rPr>
+          <w:b/>
+          <w:bCs/>
+          <w:color w:val="FF0000"/>
+        </w:rPr>
+        <w:t xml:space="preserve">ANY </w:t>
+      </w:r>
+      <w:r>
+        <w:rPr>
+          <w:b/>
+          <w:bCs/>
+          <w:color w:val="FF0000"/>
+        </w:rPr>
+        <w:t>STALKING</w:t>
+      </w:r>
+      <w:r>
+        <w:rPr>
+          <w:b/>
+          <w:bCs/>
+        </w:rPr>
+        <w:t>;</w:t>
+      </w:r>
+    </w:p>
+    <w:p>
+      <w:pPr>
+        <w:ind w:left="360"/>
+        <w:jc w:val="both"/>
+        <w:rPr>
+          <w:b/>
+          <w:bCs/>
+        </w:rPr>
+      </w:pPr>
+      <w:r>
+        <w:tab/>
+      </w:r>
+      <w:r>
+        <w:rPr>
+          <w:u w:val="single"/>
+        </w:rPr>
+        <w:t>PREVENTION SECURITY SYSTEM</w:t>
+      </w:r>
+      <w:r>
+        <w:t>:</w:t>
+      </w:r>
+      <w:r>
+        <w:t xml:space="preserve"> </w:t>
+      </w:r>
+      <w:r>
+        <w:rPr>
+          <w:b/>
+          <w:bCs/>
+          <w:color w:val="FF0000"/>
+        </w:rPr>
+        <w:t xml:space="preserve">ANY </w:t>
+      </w:r>
+      <w:r>
+        <w:rPr>
+          <w:b/>
+          <w:bCs/>
+          <w:color w:val="FF0000"/>
+        </w:rPr>
+        <w:t>SARBANES-OXLEY ACT</w:t>
+      </w:r>
+      <w:r>
+        <w:rPr>
+          <w:b/>
+          <w:bCs/>
+          <w:color w:val="FF0000"/>
+        </w:rPr>
+        <w:t xml:space="preserve"> VIOLATION</w:t>
+      </w:r>
+      <w:r>
+        <w:rPr>
+          <w:b/>
+          <w:bCs/>
+        </w:rPr>
+        <w:t>;</w:t>
+      </w:r>
+    </w:p>
+    <w:p>
+      <w:pPr>
+        <w:ind w:left="360"/>
+        <w:jc w:val="both"/>
+        <w:rPr>
+          <w:b/>
+          <w:bCs/>
+        </w:rPr>
+      </w:pPr>
+      <w:r>
+        <w:tab/>
+      </w:r>
+      <w:r>
+        <w:rPr>
+          <w:u w:val="single"/>
+        </w:rPr>
+        <w:t>PREVENTION SECURITY SYSTEM</w:t>
+      </w:r>
+      <w:r>
+        <w:t>:</w:t>
+      </w:r>
+      <w:r>
+        <w:t xml:space="preserve"> </w:t>
+      </w:r>
+      <w:r>
+        <w:rPr>
+          <w:b/>
+          <w:bCs/>
+          <w:color w:val="FF0000"/>
+        </w:rPr>
+        <w:t xml:space="preserve">ANY </w:t>
+      </w:r>
+      <w:r>
+        <w:rPr>
+          <w:b/>
+          <w:bCs/>
+          <w:color w:val="FF0000"/>
+        </w:rPr>
+        <w:t>SPYING</w:t>
+      </w:r>
+      <w:r>
+        <w:rPr>
+          <w:b/>
+          <w:bCs/>
+        </w:rPr>
+        <w:t>;</w:t>
+      </w:r>
+    </w:p>
+    <w:p>
+      <w:pPr>
+        <w:ind w:left="360"/>
+        <w:jc w:val="both"/>
+        <w:rPr>
+          <w:b/>
+          <w:bCs/>
+        </w:rPr>
+      </w:pPr>
+      <w:r>
+        <w:tab/>
+      </w:r>
+      <w:r>
+        <w:rPr>
+          <w:u w:val="single"/>
+        </w:rPr>
+        <w:t>PREVENTION SECURITY SYSTEM</w:t>
+      </w:r>
+      <w:r>
+        <w:t>:</w:t>
+      </w:r>
+      <w:r>
+        <w:t xml:space="preserve"> </w:t>
+      </w:r>
+      <w:r>
+        <w:rPr>
+          <w:b/>
+          <w:bCs/>
+          <w:color w:val="FF0000"/>
+        </w:rPr>
+        <w:t xml:space="preserve">ANY </w:t>
+      </w:r>
+      <w:r>
+        <w:rPr>
+          <w:b/>
+          <w:bCs/>
+          <w:color w:val="FF0000"/>
+        </w:rPr>
+        <w:t>S</w:t>
+      </w:r>
+      <w:r>
+        <w:rPr>
+          <w:b/>
+          <w:bCs/>
+          <w:color w:val="FF0000"/>
+        </w:rPr>
+        <w:t>TABBING</w:t>
+      </w:r>
+      <w:r>
+        <w:rPr>
+          <w:b/>
+          <w:bCs/>
+        </w:rPr>
+        <w:t>;</w:t>
+      </w:r>
+    </w:p>
+    <w:p>
+      <w:pPr>
+        <w:ind w:left="360"/>
+        <w:jc w:val="both"/>
+        <w:rPr>
+          <w:b/>
+          <w:bCs/>
+        </w:rPr>
+      </w:pPr>
+      <w:r>
+        <w:tab/>
+      </w:r>
+      <w:r>
+        <w:rPr>
+          <w:u w:val="single"/>
+        </w:rPr>
+        <w:t>PREVENTION SECURITY SYSTEM</w:t>
+      </w:r>
+      <w:r>
+        <w:t>:</w:t>
+      </w:r>
+      <w:r>
+        <w:t xml:space="preserve"> </w:t>
+      </w:r>
+      <w:r>
+        <w:rPr>
+          <w:b/>
+          <w:bCs/>
+          <w:color w:val="FF0000"/>
+        </w:rPr>
+        <w:t xml:space="preserve">ANY </w:t>
+      </w:r>
+      <w:r>
+        <w:rPr>
+          <w:b/>
+          <w:bCs/>
+          <w:color w:val="FF0000"/>
+        </w:rPr>
+        <w:t>SUICIDE CONTINGENT MURDER</w:t>
+      </w:r>
+      <w:r>
+        <w:rPr>
+          <w:b/>
+          <w:bCs/>
+        </w:rPr>
+        <w:t>;</w:t>
+      </w:r>
+    </w:p>
+    <w:p>
+      <w:pPr>
+        <w:ind w:left="360"/>
+        <w:jc w:val="both"/>
+        <w:rPr>
+          <w:b/>
+          <w:bCs/>
+        </w:rPr>
+      </w:pPr>
+      <w:r>
+        <w:tab/>
+      </w:r>
+      <w:r>
+        <w:rPr>
+          <w:u w:val="single"/>
+        </w:rPr>
+        <w:t>PREVENTION SECURITY SYSTEM</w:t>
+      </w:r>
+      <w:r>
+        <w:t>:</w:t>
+      </w:r>
+      <w:r>
+        <w:t xml:space="preserve"> </w:t>
+      </w:r>
+      <w:r>
+        <w:rPr>
+          <w:b/>
+          <w:bCs/>
+          <w:color w:val="FF0000"/>
+        </w:rPr>
+        <w:t xml:space="preserve">ANY </w:t>
+      </w:r>
+      <w:r>
+        <w:rPr>
+          <w:b/>
+          <w:bCs/>
+          <w:color w:val="FF0000"/>
+        </w:rPr>
+        <w:t>SUICIDE MURDER</w:t>
+      </w:r>
+      <w:r>
+        <w:rPr>
+          <w:b/>
+          <w:bCs/>
+        </w:rPr>
+        <w:t>;</w:t>
+      </w:r>
+    </w:p>
+    <w:p>
+      <w:pPr>
+        <w:ind w:left="360"/>
+        <w:jc w:val="both"/>
+        <w:rPr>
+          <w:b/>
+          <w:bCs/>
+        </w:rPr>
+      </w:pPr>
+      <w:r>
+        <w:tab/>
+      </w:r>
+      <w:r>
+        <w:rPr>
+          <w:u w:val="single"/>
+        </w:rPr>
+        <w:t>PREVENTION SECURITY SYSTEM</w:t>
+      </w:r>
+      <w:r>
+        <w:t>:</w:t>
+      </w:r>
+      <w:r>
+        <w:t xml:space="preserve"> </w:t>
+      </w:r>
+      <w:r>
+        <w:rPr>
+          <w:b/>
+          <w:bCs/>
+          <w:color w:val="FF0000"/>
+        </w:rPr>
+        <w:t xml:space="preserve">ANY </w:t>
+      </w:r>
+      <w:r>
+        <w:rPr>
+          <w:b/>
+          <w:bCs/>
+          <w:color w:val="FF0000"/>
+        </w:rPr>
+        <w:t>SUICIDE</w:t>
+      </w:r>
+      <w:r>
+        <w:rPr>
+          <w:b/>
+          <w:bCs/>
+        </w:rPr>
+        <w:t>;</w:t>
+      </w:r>
+    </w:p>
+    <w:p>
+      <w:pPr>
+        <w:ind w:left="360"/>
+        <w:jc w:val="both"/>
+        <w:rPr>
+          <w:b/>
+          <w:bCs/>
+        </w:rPr>
+      </w:pPr>
+      <w:r>
         <w:lastRenderedPageBreak/>
         <w:tab/>
       </w:r>
@@ -10247,1062 +11411,6 @@
           <w:bCs/>
           <w:color w:val="FF0000"/>
         </w:rPr>
-        <w:t>PERSECUTION</w:t>
-      </w:r>
-      <w:r>
-        <w:rPr>
-          <w:b/>
-          <w:bCs/>
-        </w:rPr>
-        <w:t>;</w:t>
-      </w:r>
-    </w:p>
-    <w:p>
-      <w:pPr>
-        <w:ind w:left="360"/>
-        <w:jc w:val="both"/>
-        <w:rPr>
-          <w:b/>
-          <w:bCs/>
-        </w:rPr>
-      </w:pPr>
-      <w:r>
-        <w:tab/>
-      </w:r>
-      <w:r>
-        <w:rPr>
-          <w:u w:val="single"/>
-        </w:rPr>
-        <w:t>PREVENTION SECURITY SYSTEM</w:t>
-      </w:r>
-      <w:r>
-        <w:t>:</w:t>
-      </w:r>
-      <w:r>
-        <w:t xml:space="preserve"> </w:t>
-      </w:r>
-      <w:r>
-        <w:rPr>
-          <w:b/>
-          <w:bCs/>
-          <w:color w:val="FF0000"/>
-        </w:rPr>
-        <w:t xml:space="preserve">ANY </w:t>
-      </w:r>
-      <w:r>
-        <w:rPr>
-          <w:b/>
-          <w:bCs/>
-          <w:color w:val="FF0000"/>
-        </w:rPr>
-        <w:t>P</w:t>
-      </w:r>
-      <w:r>
-        <w:rPr>
-          <w:b/>
-          <w:bCs/>
-          <w:color w:val="FF0000"/>
-        </w:rPr>
-        <w:t>HREAKING</w:t>
-      </w:r>
-      <w:r>
-        <w:rPr>
-          <w:b/>
-          <w:bCs/>
-        </w:rPr>
-        <w:t>;</w:t>
-      </w:r>
-    </w:p>
-    <w:p>
-      <w:pPr>
-        <w:ind w:left="360"/>
-        <w:jc w:val="both"/>
-        <w:rPr>
-          <w:b/>
-          <w:bCs/>
-        </w:rPr>
-      </w:pPr>
-      <w:r>
-        <w:tab/>
-      </w:r>
-      <w:r>
-        <w:rPr>
-          <w:u w:val="single"/>
-        </w:rPr>
-        <w:t>PREVENTION SECURITY SYSTEM</w:t>
-      </w:r>
-      <w:r>
-        <w:t>:</w:t>
-      </w:r>
-      <w:r>
-        <w:t xml:space="preserve"> </w:t>
-      </w:r>
-      <w:r>
-        <w:rPr>
-          <w:b/>
-          <w:bCs/>
-          <w:color w:val="FF0000"/>
-        </w:rPr>
-        <w:t xml:space="preserve">ANY </w:t>
-      </w:r>
-      <w:r>
-        <w:rPr>
-          <w:b/>
-          <w:bCs/>
-          <w:color w:val="FF0000"/>
-        </w:rPr>
-        <w:t>POLITICAL COVERT OPERATION</w:t>
-      </w:r>
-      <w:r>
-        <w:rPr>
-          <w:b/>
-          <w:bCs/>
-        </w:rPr>
-        <w:t>;</w:t>
-      </w:r>
-    </w:p>
-    <w:p>
-      <w:pPr>
-        <w:ind w:left="360"/>
-        <w:jc w:val="both"/>
-        <w:rPr>
-          <w:b/>
-          <w:bCs/>
-        </w:rPr>
-      </w:pPr>
-      <w:r>
-        <w:tab/>
-      </w:r>
-      <w:r>
-        <w:rPr>
-          <w:u w:val="single"/>
-        </w:rPr>
-        <w:t>PREVENTION SECURITY SYSTEM</w:t>
-      </w:r>
-      <w:r>
-        <w:t>:</w:t>
-      </w:r>
-      <w:r>
-        <w:t xml:space="preserve"> </w:t>
-      </w:r>
-      <w:r>
-        <w:rPr>
-          <w:b/>
-          <w:bCs/>
-          <w:color w:val="FF0000"/>
-        </w:rPr>
-        <w:t xml:space="preserve">ANY </w:t>
-      </w:r>
-      <w:r>
-        <w:rPr>
-          <w:b/>
-          <w:bCs/>
-          <w:color w:val="FF0000"/>
-        </w:rPr>
-        <w:t>PORNOGRAPHIC EXPOSURE</w:t>
-      </w:r>
-      <w:r>
-        <w:rPr>
-          <w:b/>
-          <w:bCs/>
-        </w:rPr>
-        <w:t>;</w:t>
-      </w:r>
-    </w:p>
-    <w:p>
-      <w:pPr>
-        <w:ind w:left="360"/>
-        <w:jc w:val="both"/>
-        <w:rPr>
-          <w:b/>
-          <w:bCs/>
-        </w:rPr>
-      </w:pPr>
-      <w:r>
-        <w:tab/>
-      </w:r>
-      <w:r>
-        <w:rPr>
-          <w:u w:val="single"/>
-        </w:rPr>
-        <w:t>PREVENTION SECURITY SYSTEM</w:t>
-      </w:r>
-      <w:r>
-        <w:t>:</w:t>
-      </w:r>
-      <w:r>
-        <w:t xml:space="preserve"> </w:t>
-      </w:r>
-      <w:r>
-        <w:rPr>
-          <w:b/>
-          <w:bCs/>
-          <w:color w:val="FF0000"/>
-        </w:rPr>
-        <w:t xml:space="preserve">ANY </w:t>
-      </w:r>
-      <w:r>
-        <w:rPr>
-          <w:b/>
-          <w:bCs/>
-          <w:color w:val="FF0000"/>
-        </w:rPr>
-        <w:t>PRE</w:t>
-      </w:r>
-      <w:r>
-        <w:rPr>
-          <w:b/>
-          <w:bCs/>
-          <w:color w:val="FF0000"/>
-        </w:rPr>
-        <w:t>-</w:t>
-      </w:r>
-      <w:r>
-        <w:rPr>
-          <w:b/>
-          <w:bCs/>
-          <w:color w:val="FF0000"/>
-        </w:rPr>
-        <w:t>CONVICTION</w:t>
-      </w:r>
-      <w:r>
-        <w:rPr>
-          <w:b/>
-          <w:bCs/>
-        </w:rPr>
-        <w:t>;</w:t>
-      </w:r>
-    </w:p>
-    <w:p>
-      <w:pPr>
-        <w:ind w:left="360"/>
-        <w:jc w:val="both"/>
-        <w:rPr>
-          <w:b/>
-          <w:bCs/>
-        </w:rPr>
-      </w:pPr>
-      <w:r>
-        <w:tab/>
-      </w:r>
-      <w:r>
-        <w:rPr>
-          <w:u w:val="single"/>
-        </w:rPr>
-        <w:t>PREVENTION SECURITY SYSTEM</w:t>
-      </w:r>
-      <w:r>
-        <w:t>:</w:t>
-      </w:r>
-      <w:r>
-        <w:t xml:space="preserve"> </w:t>
-      </w:r>
-      <w:r>
-        <w:rPr>
-          <w:b/>
-          <w:bCs/>
-          <w:color w:val="FF0000"/>
-        </w:rPr>
-        <w:t xml:space="preserve">ANY </w:t>
-      </w:r>
-      <w:r>
-        <w:rPr>
-          <w:b/>
-          <w:bCs/>
-          <w:color w:val="FF0000"/>
-        </w:rPr>
-        <w:t>PRE-ORDAINED DEATH PENALTY</w:t>
-      </w:r>
-      <w:r>
-        <w:rPr>
-          <w:b/>
-          <w:bCs/>
-        </w:rPr>
-        <w:t>;</w:t>
-      </w:r>
-    </w:p>
-    <w:p>
-      <w:pPr>
-        <w:ind w:left="360"/>
-        <w:jc w:val="both"/>
-        <w:rPr>
-          <w:b/>
-          <w:bCs/>
-        </w:rPr>
-      </w:pPr>
-      <w:r>
-        <w:tab/>
-      </w:r>
-      <w:r>
-        <w:rPr>
-          <w:u w:val="single"/>
-        </w:rPr>
-        <w:t>PREVENTION SECURITY SYSTEM</w:t>
-      </w:r>
-      <w:r>
-        <w:t>:</w:t>
-      </w:r>
-      <w:r>
-        <w:t xml:space="preserve"> </w:t>
-      </w:r>
-      <w:r>
-        <w:rPr>
-          <w:b/>
-          <w:bCs/>
-          <w:color w:val="FF0000"/>
-        </w:rPr>
-        <w:t xml:space="preserve">ANY </w:t>
-      </w:r>
-      <w:r>
-        <w:rPr>
-          <w:b/>
-          <w:bCs/>
-          <w:color w:val="FF0000"/>
-        </w:rPr>
-        <w:t>PR</w:t>
-      </w:r>
-      <w:r>
-        <w:rPr>
-          <w:b/>
-          <w:bCs/>
-          <w:color w:val="FF0000"/>
-        </w:rPr>
-        <w:t>IVACY VIOLATION OF JOB APPLICANT</w:t>
-      </w:r>
-      <w:r>
-        <w:rPr>
-          <w:b/>
-          <w:bCs/>
-        </w:rPr>
-        <w:t>;</w:t>
-      </w:r>
-    </w:p>
-    <w:p>
-      <w:pPr>
-        <w:ind w:left="360"/>
-        <w:jc w:val="both"/>
-        <w:rPr>
-          <w:b/>
-          <w:bCs/>
-        </w:rPr>
-      </w:pPr>
-      <w:r>
-        <w:tab/>
-      </w:r>
-      <w:r>
-        <w:rPr>
-          <w:u w:val="single"/>
-        </w:rPr>
-        <w:t>PREVENTION SECURITY SYSTEM</w:t>
-      </w:r>
-      <w:r>
-        <w:t>:</w:t>
-      </w:r>
-      <w:r>
-        <w:t xml:space="preserve"> </w:t>
-      </w:r>
-      <w:r>
-        <w:rPr>
-          <w:b/>
-          <w:bCs/>
-          <w:color w:val="FF0000"/>
-        </w:rPr>
-        <w:t xml:space="preserve">ANY </w:t>
-      </w:r>
-      <w:r>
-        <w:rPr>
-          <w:b/>
-          <w:bCs/>
-          <w:color w:val="FF0000"/>
-        </w:rPr>
-        <w:t>PROPERTY THEFT</w:t>
-      </w:r>
-      <w:r>
-        <w:rPr>
-          <w:b/>
-          <w:bCs/>
-        </w:rPr>
-        <w:t>;</w:t>
-      </w:r>
-    </w:p>
-    <w:p>
-      <w:pPr>
-        <w:ind w:left="360"/>
-        <w:jc w:val="both"/>
-        <w:rPr>
-          <w:b/>
-          <w:bCs/>
-        </w:rPr>
-      </w:pPr>
-      <w:r>
-        <w:tab/>
-      </w:r>
-      <w:r>
-        <w:rPr>
-          <w:u w:val="single"/>
-        </w:rPr>
-        <w:t>PREVENTION SECURITY SYSTEM</w:t>
-      </w:r>
-      <w:r>
-        <w:t>:</w:t>
-      </w:r>
-      <w:r>
-        <w:t xml:space="preserve"> </w:t>
-      </w:r>
-      <w:r>
-        <w:rPr>
-          <w:b/>
-          <w:bCs/>
-          <w:color w:val="FF0000"/>
-        </w:rPr>
-        <w:t xml:space="preserve">ANY </w:t>
-      </w:r>
-      <w:r>
-        <w:rPr>
-          <w:b/>
-          <w:bCs/>
-          <w:color w:val="FF0000"/>
-        </w:rPr>
-        <w:t>PSYCHOLOGICAL CRIMINALIZATION</w:t>
-      </w:r>
-      <w:r>
-        <w:rPr>
-          <w:b/>
-          <w:bCs/>
-        </w:rPr>
-        <w:t>;</w:t>
-      </w:r>
-    </w:p>
-    <w:p>
-      <w:pPr>
-        <w:ind w:left="360"/>
-        <w:jc w:val="both"/>
-        <w:rPr>
-          <w:b/>
-          <w:bCs/>
-        </w:rPr>
-      </w:pPr>
-      <w:r>
-        <w:tab/>
-      </w:r>
-      <w:r>
-        <w:rPr>
-          <w:u w:val="single"/>
-        </w:rPr>
-        <w:t>PREVENTION SECURITY SYSTEM</w:t>
-      </w:r>
-      <w:r>
-        <w:t>:</w:t>
-      </w:r>
-      <w:r>
-        <w:t xml:space="preserve"> </w:t>
-      </w:r>
-      <w:r>
-        <w:rPr>
-          <w:b/>
-          <w:bCs/>
-          <w:color w:val="FF0000"/>
-        </w:rPr>
-        <w:t xml:space="preserve">ANY </w:t>
-      </w:r>
-      <w:r>
-        <w:rPr>
-          <w:b/>
-          <w:bCs/>
-          <w:color w:val="FF0000"/>
-        </w:rPr>
-        <w:t>PUBLIC NUDITY</w:t>
-      </w:r>
-      <w:r>
-        <w:rPr>
-          <w:b/>
-          <w:bCs/>
-        </w:rPr>
-        <w:t>;</w:t>
-      </w:r>
-    </w:p>
-    <w:p>
-      <w:pPr>
-        <w:ind w:left="360"/>
-        <w:jc w:val="both"/>
-        <w:rPr>
-          <w:b/>
-          <w:bCs/>
-        </w:rPr>
-      </w:pPr>
-      <w:r>
-        <w:tab/>
-      </w:r>
-      <w:r>
-        <w:rPr>
-          <w:u w:val="single"/>
-        </w:rPr>
-        <w:t>PREVENTION SECURITY SYSTEM</w:t>
-      </w:r>
-      <w:r>
-        <w:t>:</w:t>
-      </w:r>
-      <w:r>
-        <w:t xml:space="preserve"> </w:t>
-      </w:r>
-      <w:r>
-        <w:rPr>
-          <w:b/>
-          <w:bCs/>
-          <w:color w:val="FF0000"/>
-        </w:rPr>
-        <w:t xml:space="preserve">ANY </w:t>
-      </w:r>
-      <w:r>
-        <w:rPr>
-          <w:b/>
-          <w:bCs/>
-          <w:color w:val="FF0000"/>
-        </w:rPr>
-        <w:t>RIOT</w:t>
-      </w:r>
-      <w:r>
-        <w:rPr>
-          <w:b/>
-          <w:bCs/>
-        </w:rPr>
-        <w:t>;</w:t>
-      </w:r>
-    </w:p>
-    <w:p>
-      <w:pPr>
-        <w:ind w:left="360"/>
-        <w:jc w:val="both"/>
-        <w:rPr>
-          <w:b/>
-          <w:bCs/>
-        </w:rPr>
-      </w:pPr>
-      <w:r>
-        <w:tab/>
-      </w:r>
-      <w:r>
-        <w:rPr>
-          <w:u w:val="single"/>
-        </w:rPr>
-        <w:t>PREVENTION SECURITY SYSTEM</w:t>
-      </w:r>
-      <w:r>
-        <w:t>:</w:t>
-      </w:r>
-      <w:r>
-        <w:t xml:space="preserve"> </w:t>
-      </w:r>
-      <w:r>
-        <w:rPr>
-          <w:b/>
-          <w:bCs/>
-          <w:color w:val="FF0000"/>
-        </w:rPr>
-        <w:t xml:space="preserve">ANY </w:t>
-      </w:r>
-      <w:r>
-        <w:rPr>
-          <w:b/>
-          <w:bCs/>
-          <w:color w:val="FF0000"/>
-        </w:rPr>
-        <w:t>SECLUSION</w:t>
-      </w:r>
-      <w:r>
-        <w:rPr>
-          <w:b/>
-          <w:bCs/>
-        </w:rPr>
-        <w:t>;</w:t>
-      </w:r>
-    </w:p>
-    <w:p>
-      <w:pPr>
-        <w:ind w:left="360"/>
-        <w:jc w:val="both"/>
-        <w:rPr>
-          <w:b/>
-          <w:bCs/>
-        </w:rPr>
-      </w:pPr>
-      <w:r>
-        <w:tab/>
-      </w:r>
-      <w:r>
-        <w:rPr>
-          <w:u w:val="single"/>
-        </w:rPr>
-        <w:t>PREVENTION SECURITY SYSTEM</w:t>
-      </w:r>
-      <w:r>
-        <w:t>:</w:t>
-      </w:r>
-      <w:r>
-        <w:t xml:space="preserve"> </w:t>
-      </w:r>
-      <w:r>
-        <w:rPr>
-          <w:b/>
-          <w:bCs/>
-          <w:color w:val="FF0000"/>
-        </w:rPr>
-        <w:t xml:space="preserve">ANY </w:t>
-      </w:r>
-      <w:r>
-        <w:rPr>
-          <w:b/>
-          <w:bCs/>
-          <w:color w:val="FF0000"/>
-        </w:rPr>
-        <w:t>SEDITION</w:t>
-      </w:r>
-      <w:r>
-        <w:rPr>
-          <w:b/>
-          <w:bCs/>
-        </w:rPr>
-        <w:t>;</w:t>
-      </w:r>
-    </w:p>
-    <w:p>
-      <w:pPr>
-        <w:ind w:left="360"/>
-        <w:jc w:val="both"/>
-        <w:rPr>
-          <w:b/>
-          <w:bCs/>
-        </w:rPr>
-      </w:pPr>
-      <w:r>
-        <w:tab/>
-      </w:r>
-      <w:r>
-        <w:rPr>
-          <w:u w:val="single"/>
-        </w:rPr>
-        <w:t>PREVENTION SECURITY SYSTEM</w:t>
-      </w:r>
-      <w:r>
-        <w:t>:</w:t>
-      </w:r>
-      <w:r>
-        <w:t xml:space="preserve"> </w:t>
-      </w:r>
-      <w:r>
-        <w:rPr>
-          <w:b/>
-          <w:bCs/>
-          <w:color w:val="FF0000"/>
-        </w:rPr>
-        <w:t xml:space="preserve">ANY </w:t>
-      </w:r>
-      <w:r>
-        <w:rPr>
-          <w:b/>
-          <w:bCs/>
-          <w:color w:val="FF0000"/>
-        </w:rPr>
-        <w:t>SPLIT TRANSCRIPT</w:t>
-      </w:r>
-      <w:r>
-        <w:rPr>
-          <w:b/>
-          <w:bCs/>
-        </w:rPr>
-        <w:t>;</w:t>
-      </w:r>
-    </w:p>
-    <w:p>
-      <w:pPr>
-        <w:ind w:left="360"/>
-        <w:jc w:val="both"/>
-        <w:rPr>
-          <w:b/>
-          <w:bCs/>
-        </w:rPr>
-      </w:pPr>
-      <w:r>
-        <w:tab/>
-      </w:r>
-      <w:r>
-        <w:rPr>
-          <w:u w:val="single"/>
-        </w:rPr>
-        <w:t>PREVENTION SECURITY SYSTEM</w:t>
-      </w:r>
-      <w:r>
-        <w:t>:</w:t>
-      </w:r>
-      <w:r>
-        <w:t xml:space="preserve"> </w:t>
-      </w:r>
-      <w:r>
-        <w:rPr>
-          <w:b/>
-          <w:bCs/>
-          <w:color w:val="FF0000"/>
-        </w:rPr>
-        <w:t xml:space="preserve">ANY </w:t>
-      </w:r>
-      <w:r>
-        <w:rPr>
-          <w:b/>
-          <w:bCs/>
-          <w:color w:val="FF0000"/>
-        </w:rPr>
-        <w:t>STALKING</w:t>
-      </w:r>
-      <w:r>
-        <w:rPr>
-          <w:b/>
-          <w:bCs/>
-        </w:rPr>
-        <w:t>;</w:t>
-      </w:r>
-    </w:p>
-    <w:p>
-      <w:pPr>
-        <w:ind w:left="360"/>
-        <w:jc w:val="both"/>
-        <w:rPr>
-          <w:b/>
-          <w:bCs/>
-        </w:rPr>
-      </w:pPr>
-      <w:r>
-        <w:tab/>
-      </w:r>
-      <w:r>
-        <w:rPr>
-          <w:u w:val="single"/>
-        </w:rPr>
-        <w:t>PREVENTION SECURITY SYSTEM</w:t>
-      </w:r>
-      <w:r>
-        <w:t>:</w:t>
-      </w:r>
-      <w:r>
-        <w:t xml:space="preserve"> </w:t>
-      </w:r>
-      <w:r>
-        <w:rPr>
-          <w:b/>
-          <w:bCs/>
-          <w:color w:val="FF0000"/>
-        </w:rPr>
-        <w:t xml:space="preserve">ANY </w:t>
-      </w:r>
-      <w:r>
-        <w:rPr>
-          <w:b/>
-          <w:bCs/>
-          <w:color w:val="FF0000"/>
-        </w:rPr>
-        <w:t>SARBANES-OXLEY ACT</w:t>
-      </w:r>
-      <w:r>
-        <w:rPr>
-          <w:b/>
-          <w:bCs/>
-          <w:color w:val="FF0000"/>
-        </w:rPr>
-        <w:t xml:space="preserve"> VIOLATION</w:t>
-      </w:r>
-      <w:r>
-        <w:rPr>
-          <w:b/>
-          <w:bCs/>
-        </w:rPr>
-        <w:t>;</w:t>
-      </w:r>
-    </w:p>
-    <w:p>
-      <w:pPr>
-        <w:ind w:left="360"/>
-        <w:jc w:val="both"/>
-        <w:rPr>
-          <w:b/>
-          <w:bCs/>
-        </w:rPr>
-      </w:pPr>
-      <w:r>
-        <w:tab/>
-      </w:r>
-      <w:r>
-        <w:rPr>
-          <w:u w:val="single"/>
-        </w:rPr>
-        <w:t>PREVENTION SECURITY SYSTEM</w:t>
-      </w:r>
-      <w:r>
-        <w:t>:</w:t>
-      </w:r>
-      <w:r>
-        <w:t xml:space="preserve"> </w:t>
-      </w:r>
-      <w:r>
-        <w:rPr>
-          <w:b/>
-          <w:bCs/>
-          <w:color w:val="FF0000"/>
-        </w:rPr>
-        <w:t xml:space="preserve">ANY </w:t>
-      </w:r>
-      <w:r>
-        <w:rPr>
-          <w:b/>
-          <w:bCs/>
-          <w:color w:val="FF0000"/>
-        </w:rPr>
-        <w:t>SPYING</w:t>
-      </w:r>
-      <w:r>
-        <w:rPr>
-          <w:b/>
-          <w:bCs/>
-        </w:rPr>
-        <w:t>;</w:t>
-      </w:r>
-    </w:p>
-    <w:p>
-      <w:pPr>
-        <w:ind w:left="360"/>
-        <w:jc w:val="both"/>
-        <w:rPr>
-          <w:b/>
-          <w:bCs/>
-        </w:rPr>
-      </w:pPr>
-      <w:r>
-        <w:tab/>
-      </w:r>
-      <w:r>
-        <w:rPr>
-          <w:u w:val="single"/>
-        </w:rPr>
-        <w:t>PREVENTION SECURITY SYSTEM</w:t>
-      </w:r>
-      <w:r>
-        <w:t>:</w:t>
-      </w:r>
-      <w:r>
-        <w:t xml:space="preserve"> </w:t>
-      </w:r>
-      <w:r>
-        <w:rPr>
-          <w:b/>
-          <w:bCs/>
-          <w:color w:val="FF0000"/>
-        </w:rPr>
-        <w:t xml:space="preserve">ANY </w:t>
-      </w:r>
-      <w:r>
-        <w:rPr>
-          <w:b/>
-          <w:bCs/>
-          <w:color w:val="FF0000"/>
-        </w:rPr>
-        <w:t>S</w:t>
-      </w:r>
-      <w:r>
-        <w:rPr>
-          <w:b/>
-          <w:bCs/>
-          <w:color w:val="FF0000"/>
-        </w:rPr>
-        <w:t>TABBING</w:t>
-      </w:r>
-      <w:r>
-        <w:rPr>
-          <w:b/>
-          <w:bCs/>
-        </w:rPr>
-        <w:t>;</w:t>
-      </w:r>
-    </w:p>
-    <w:p>
-      <w:pPr>
-        <w:ind w:left="360"/>
-        <w:jc w:val="both"/>
-        <w:rPr>
-          <w:b/>
-          <w:bCs/>
-        </w:rPr>
-      </w:pPr>
-      <w:r>
-        <w:tab/>
-      </w:r>
-      <w:r>
-        <w:rPr>
-          <w:u w:val="single"/>
-        </w:rPr>
-        <w:t>PREVENTION SECURITY SYSTEM</w:t>
-      </w:r>
-      <w:r>
-        <w:t>:</w:t>
-      </w:r>
-      <w:r>
-        <w:t xml:space="preserve"> </w:t>
-      </w:r>
-      <w:r>
-        <w:rPr>
-          <w:b/>
-          <w:bCs/>
-          <w:color w:val="FF0000"/>
-        </w:rPr>
-        <w:t xml:space="preserve">ANY </w:t>
-      </w:r>
-      <w:r>
-        <w:rPr>
-          <w:b/>
-          <w:bCs/>
-          <w:color w:val="FF0000"/>
-        </w:rPr>
-        <w:t>SUICIDE CONTINGENT MURDER</w:t>
-      </w:r>
-      <w:r>
-        <w:rPr>
-          <w:b/>
-          <w:bCs/>
-        </w:rPr>
-        <w:t>;</w:t>
-      </w:r>
-    </w:p>
-    <w:p>
-      <w:pPr>
-        <w:ind w:left="360"/>
-        <w:jc w:val="both"/>
-        <w:rPr>
-          <w:b/>
-          <w:bCs/>
-        </w:rPr>
-      </w:pPr>
-      <w:r>
-        <w:tab/>
-      </w:r>
-      <w:r>
-        <w:rPr>
-          <w:u w:val="single"/>
-        </w:rPr>
-        <w:t>PREVENTION SECURITY SYSTEM</w:t>
-      </w:r>
-      <w:r>
-        <w:t>:</w:t>
-      </w:r>
-      <w:r>
-        <w:t xml:space="preserve"> </w:t>
-      </w:r>
-      <w:r>
-        <w:rPr>
-          <w:b/>
-          <w:bCs/>
-          <w:color w:val="FF0000"/>
-        </w:rPr>
-        <w:t xml:space="preserve">ANY </w:t>
-      </w:r>
-      <w:r>
-        <w:rPr>
-          <w:b/>
-          <w:bCs/>
-          <w:color w:val="FF0000"/>
-        </w:rPr>
-        <w:t>SUICIDE MURDER</w:t>
-      </w:r>
-      <w:r>
-        <w:rPr>
-          <w:b/>
-          <w:bCs/>
-        </w:rPr>
-        <w:t>;</w:t>
-      </w:r>
-    </w:p>
-    <w:p>
-      <w:pPr>
-        <w:ind w:left="360"/>
-        <w:jc w:val="both"/>
-        <w:rPr>
-          <w:b/>
-          <w:bCs/>
-        </w:rPr>
-      </w:pPr>
-      <w:r>
-        <w:tab/>
-      </w:r>
-      <w:r>
-        <w:rPr>
-          <w:u w:val="single"/>
-        </w:rPr>
-        <w:t>PREVENTION SECURITY SYSTEM</w:t>
-      </w:r>
-      <w:r>
-        <w:t>:</w:t>
-      </w:r>
-      <w:r>
-        <w:t xml:space="preserve"> </w:t>
-      </w:r>
-      <w:r>
-        <w:rPr>
-          <w:b/>
-          <w:bCs/>
-          <w:color w:val="FF0000"/>
-        </w:rPr>
-        <w:t xml:space="preserve">ANY </w:t>
-      </w:r>
-      <w:r>
-        <w:rPr>
-          <w:b/>
-          <w:bCs/>
-          <w:color w:val="FF0000"/>
-        </w:rPr>
-        <w:t>SUICIDE</w:t>
-      </w:r>
-      <w:r>
-        <w:rPr>
-          <w:b/>
-          <w:bCs/>
-        </w:rPr>
-        <w:t>;</w:t>
-      </w:r>
-    </w:p>
-    <w:p>
-      <w:pPr>
-        <w:ind w:left="360"/>
-        <w:jc w:val="both"/>
-        <w:rPr>
-          <w:b/>
-          <w:bCs/>
-        </w:rPr>
-      </w:pPr>
-      <w:r>
-        <w:tab/>
-      </w:r>
-      <w:r>
-        <w:rPr>
-          <w:u w:val="single"/>
-        </w:rPr>
-        <w:t>PREVENTION SECURITY SYSTEM</w:t>
-      </w:r>
-      <w:r>
-        <w:t>:</w:t>
-      </w:r>
-      <w:r>
-        <w:t xml:space="preserve"> </w:t>
-      </w:r>
-      <w:r>
-        <w:rPr>
-          <w:b/>
-          <w:bCs/>
-          <w:color w:val="FF0000"/>
-        </w:rPr>
-        <w:t xml:space="preserve">ANY </w:t>
-      </w:r>
-      <w:r>
-        <w:rPr>
-          <w:b/>
-          <w:bCs/>
-          <w:color w:val="FF0000"/>
-        </w:rPr>
         <w:t>THEFT</w:t>
       </w:r>
       <w:r>
@@ -11323,7 +11431,6 @@
         </w:rPr>
       </w:pPr>
       <w:r>
-        <w:lastRenderedPageBreak/>
         <w:tab/>
       </w:r>
       <w:r>

</xml_diff>